<commit_message>
updated resume and timeline correction
</commit_message>
<xml_diff>
--- a/src/docs/resume.docx
+++ b/src/docs/resume.docx
@@ -1,6 +1,6 @@
 
 <file path=word/document.xml><?xml version="1.0" encoding="utf-8"?>
-<w:document xmlns:wpc="http://schemas.microsoft.com/office/word/2010/wordprocessingCanvas" xmlns:cx="http://schemas.microsoft.com/office/drawing/2014/chartex" xmlns:cx1="http://schemas.microsoft.com/office/drawing/2015/9/8/chartex" xmlns:cx2="http://schemas.microsoft.com/office/drawing/2015/10/21/chartex" xmlns:cx3="http://schemas.microsoft.com/office/drawing/2016/5/9/chartex" xmlns:cx4="http://schemas.microsoft.com/office/drawing/2016/5/10/chartex" xmlns:cx5="http://schemas.microsoft.com/office/drawing/2016/5/11/chartex" xmlns:cx6="http://schemas.microsoft.com/office/drawing/2016/5/12/chartex" xmlns:cx7="http://schemas.microsoft.com/office/drawing/2016/5/13/chartex" xmlns:cx8="http://schemas.microsoft.com/office/drawing/2016/5/14/chartex" xmlns:mc="http://schemas.openxmlformats.org/markup-compatibility/2006" xmlns:aink="http://schemas.microsoft.com/office/drawing/2016/ink" xmlns:am3d="http://schemas.microsoft.com/office/drawing/2017/model3d" xmlns:o="urn:schemas-microsoft-com:office:office" xmlns:r="http://schemas.openxmlformats.org/officeDocument/2006/relationships" xmlns:m="http://schemas.openxmlformats.org/officeDocument/2006/math" xmlns:v="urn:schemas-microsoft-com:vml" xmlns:wp14="http://schemas.microsoft.com/office/word/2010/wordprocessingDrawing" xmlns:wp="http://schemas.openxmlformats.org/drawingml/2006/wordprocessingDrawing" xmlns:w10="urn:schemas-microsoft-com:office:word" xmlns:w="http://schemas.openxmlformats.org/wordprocessingml/2006/main" xmlns:w14="http://schemas.microsoft.com/office/word/2010/wordml" xmlns:w15="http://schemas.microsoft.com/office/word/2012/wordml" xmlns:w16cid="http://schemas.microsoft.com/office/word/2016/wordml/cid" xmlns:w16se="http://schemas.microsoft.com/office/word/2015/wordml/symex" xmlns:wpg="http://schemas.microsoft.com/office/word/2010/wordprocessingGroup" xmlns:wpi="http://schemas.microsoft.com/office/word/2010/wordprocessingInk" xmlns:wne="http://schemas.microsoft.com/office/word/2006/wordml" xmlns:wps="http://schemas.microsoft.com/office/word/2010/wordprocessingShape" mc:Ignorable="w14 w15 w16se w16cid wp14">
+<w:document xmlns:wpc="http://schemas.microsoft.com/office/word/2010/wordprocessingCanvas" xmlns:cx="http://schemas.microsoft.com/office/drawing/2014/chartex" xmlns:cx1="http://schemas.microsoft.com/office/drawing/2015/9/8/chartex" xmlns:cx2="http://schemas.microsoft.com/office/drawing/2015/10/21/chartex" xmlns:cx3="http://schemas.microsoft.com/office/drawing/2016/5/9/chartex" xmlns:cx4="http://schemas.microsoft.com/office/drawing/2016/5/10/chartex" xmlns:cx5="http://schemas.microsoft.com/office/drawing/2016/5/11/chartex" xmlns:cx6="http://schemas.microsoft.com/office/drawing/2016/5/12/chartex" xmlns:cx7="http://schemas.microsoft.com/office/drawing/2016/5/13/chartex" xmlns:cx8="http://schemas.microsoft.com/office/drawing/2016/5/14/chartex" xmlns:mc="http://schemas.openxmlformats.org/markup-compatibility/2006" xmlns:aink="http://schemas.microsoft.com/office/drawing/2016/ink" xmlns:am3d="http://schemas.microsoft.com/office/drawing/2017/model3d" xmlns:o="urn:schemas-microsoft-com:office:office" xmlns:r="http://schemas.openxmlformats.org/officeDocument/2006/relationships" xmlns:m="http://schemas.openxmlformats.org/officeDocument/2006/math" xmlns:v="urn:schemas-microsoft-com:vml" xmlns:wp14="http://schemas.microsoft.com/office/word/2010/wordprocessingDrawing" xmlns:wp="http://schemas.openxmlformats.org/drawingml/2006/wordprocessingDrawing" xmlns:w10="urn:schemas-microsoft-com:office:word" xmlns:w="http://schemas.openxmlformats.org/wordprocessingml/2006/main" xmlns:w14="http://schemas.microsoft.com/office/word/2010/wordml" xmlns:w15="http://schemas.microsoft.com/office/word/2012/wordml" xmlns:w16cex="http://schemas.microsoft.com/office/word/2018/wordml/cex" xmlns:w16cid="http://schemas.microsoft.com/office/word/2016/wordml/cid" xmlns:w16="http://schemas.microsoft.com/office/word/2018/wordml" xmlns:w16se="http://schemas.microsoft.com/office/word/2015/wordml/symex" xmlns:wpg="http://schemas.microsoft.com/office/word/2010/wordprocessingGroup" xmlns:wpi="http://schemas.microsoft.com/office/word/2010/wordprocessingInk" xmlns:wne="http://schemas.microsoft.com/office/word/2006/wordml" xmlns:wps="http://schemas.microsoft.com/office/word/2010/wordprocessingShape" mc:Ignorable="w14 w15 w16se w16cid w16 w16cex wp14">
   <w:body>
     <w:p>
       <w:pPr>
@@ -36,19 +36,25 @@
           <w:lang w:val="de-DE"/>
         </w:rPr>
       </w:pPr>
-      <w:proofErr w:type="spellStart"/>
       <w:r>
         <w:rPr>
           <w:lang w:val="de-DE"/>
         </w:rPr>
-        <w:t>Buckeye</w:t>
-      </w:r>
-      <w:proofErr w:type="spellEnd"/>
-      <w:r>
+        <w:t>Buckeye, AZ 85326</w:t>
+      </w:r>
+    </w:p>
+    <w:p>
+      <w:pPr>
+        <w:pStyle w:val="ContactInfo"/>
         <w:rPr>
           <w:lang w:val="de-DE"/>
         </w:rPr>
-        <w:t>, AZ 85326</w:t>
+      </w:pPr>
+      <w:r>
+        <w:rPr>
+          <w:lang w:val="de-DE"/>
+        </w:rPr>
+        <w:t>T: 480-433-6235</w:t>
       </w:r>
     </w:p>
     <w:p>
@@ -62,52 +68,21 @@
         <w:rPr>
           <w:lang w:val="de-DE"/>
         </w:rPr>
-        <w:t>T: 480-433-6235</w:t>
-      </w:r>
+        <w:t xml:space="preserve">E: </w:t>
+      </w:r>
+      <w:hyperlink r:id="rId8" w:history="1">
+        <w:r>
+          <w:rPr>
+            <w:rStyle w:val="Hyperlink"/>
+            <w:lang w:val="de-DE"/>
+          </w:rPr>
+          <w:t>shaun.lobsinger@gmail.com</w:t>
+        </w:r>
+      </w:hyperlink>
     </w:p>
     <w:p>
       <w:pPr>
         <w:pStyle w:val="ContactInfo"/>
-        <w:rPr>
-          <w:lang w:val="de-DE"/>
-        </w:rPr>
-      </w:pPr>
-      <w:r>
-        <w:rPr>
-          <w:lang w:val="de-DE"/>
-        </w:rPr>
-        <w:t xml:space="preserve">E: </w:t>
-      </w:r>
-      <w:r>
-        <w:fldChar w:fldCharType="begin"/>
-      </w:r>
-      <w:r>
-        <w:rPr>
-          <w:lang w:val="de-DE"/>
-        </w:rPr>
-        <w:instrText xml:space="preserve"> HYPERLINK "mailto:shaun.lobsinger@gmail.com" </w:instrText>
-      </w:r>
-      <w:r>
-        <w:fldChar w:fldCharType="separate"/>
-      </w:r>
-      <w:r>
-        <w:rPr>
-          <w:rStyle w:val="Hyperlink"/>
-          <w:lang w:val="de-DE"/>
-        </w:rPr>
-        <w:t>shaun.lobsinger@gmail.com</w:t>
-      </w:r>
-      <w:r>
-        <w:rPr>
-          <w:rStyle w:val="Hyperlink"/>
-          <w:lang w:val="de-DE"/>
-        </w:rPr>
-        <w:fldChar w:fldCharType="end"/>
-      </w:r>
-    </w:p>
-    <w:p>
-      <w:pPr>
-        <w:pStyle w:val="ContactInfo"/>
       </w:pPr>
       <w:r>
         <w:t>W:</w:t>
@@ -115,7 +90,7 @@
       <w:r>
         <w:t xml:space="preserve"> </w:t>
       </w:r>
-      <w:hyperlink r:id="rId8" w:history="1">
+      <w:hyperlink r:id="rId9" w:history="1">
         <w:r>
           <w:rPr>
             <w:rStyle w:val="Hyperlink"/>
@@ -301,10 +276,7 @@
         <w:t xml:space="preserve"> SASS</w:t>
       </w:r>
       <w:r>
-        <w:t>, PHP,</w:t>
-      </w:r>
-      <w:r>
-        <w:t xml:space="preserve"> </w:t>
+        <w:t xml:space="preserve">, </w:t>
       </w:r>
       <w:r>
         <w:t>Node</w:t>
@@ -313,13 +285,10 @@
         <w:t>,</w:t>
       </w:r>
       <w:r>
-        <w:t xml:space="preserve"> MySQL, JavaScript, jQuery, Bootstrap </w:t>
-      </w:r>
-      <w:r>
-        <w:t>4</w:t>
-      </w:r>
-      <w:r>
-        <w:t>,</w:t>
+        <w:t xml:space="preserve"> NPM,</w:t>
+      </w:r>
+      <w:r>
+        <w:t xml:space="preserve"> MySQL, JavaScript, Bootstrap,</w:t>
       </w:r>
       <w:r>
         <w:t xml:space="preserve"> React, Redux</w:t>
@@ -338,7 +307,15 @@
           <w:b/>
           <w:i w:val="0"/>
         </w:rPr>
-        <w:t>Technology</w:t>
+        <w:t>T</w:t>
+      </w:r>
+      <w:r>
+        <w:rPr>
+          <w:rStyle w:val="Heading3Char"/>
+          <w:b/>
+          <w:i w:val="0"/>
+        </w:rPr>
+        <w:t>ooling</w:t>
       </w:r>
       <w:r>
         <w:t xml:space="preserve"> </w:t>
@@ -426,7 +403,13 @@
         <w:pStyle w:val="Heading3"/>
       </w:pPr>
       <w:r>
-        <w:t>Software Developer 3 / 1/2017 – Present</w:t>
+        <w:t>Software Developer</w:t>
+      </w:r>
+      <w:r>
+        <w:t xml:space="preserve"> 4</w:t>
+      </w:r>
+      <w:r>
+        <w:t xml:space="preserve"> / 1/2017 – Present</w:t>
       </w:r>
     </w:p>
     <w:p>
@@ -461,7 +444,7 @@
         <w:t>customers</w:t>
       </w:r>
       <w:r>
-        <w:t>.  As a senior developer, I</w:t>
+        <w:t>.  I</w:t>
       </w:r>
       <w:r>
         <w:t xml:space="preserve"> have</w:t>
@@ -473,7 +456,55 @@
         <w:t>ed</w:t>
       </w:r>
       <w:r>
-        <w:t xml:space="preserve"> develop a streamlined solution for managing email purchases. Users are able to easily create email accounts, access commonly used functions such as aliases and account management right from a GoDaddy branded experience.</w:t>
+        <w:t xml:space="preserve"> d</w:t>
+      </w:r>
+      <w:r>
+        <w:t>rive</w:t>
+      </w:r>
+      <w:r>
+        <w:t xml:space="preserve"> streamlined solution for</w:t>
+      </w:r>
+      <w:r>
+        <w:t xml:space="preserve"> purchasing, setting up, and</w:t>
+      </w:r>
+      <w:r>
+        <w:t xml:space="preserve"> managing </w:t>
+      </w:r>
+      <w:r>
+        <w:t>Microsoft 365 as well as our white label Open-Xchange email products</w:t>
+      </w:r>
+      <w:r>
+        <w:t xml:space="preserve">. Users are </w:t>
+      </w:r>
+      <w:r>
+        <w:t xml:space="preserve">seamlessly </w:t>
+      </w:r>
+      <w:r>
+        <w:t>able to create</w:t>
+      </w:r>
+      <w:r>
+        <w:t xml:space="preserve"> their</w:t>
+      </w:r>
+      <w:r>
+        <w:t xml:space="preserve"> email account, access commonly used functions such as</w:t>
+      </w:r>
+      <w:r>
+        <w:t xml:space="preserve"> distribution group</w:t>
+      </w:r>
+      <w:r>
+        <w:t>s</w:t>
+      </w:r>
+      <w:r>
+        <w:t xml:space="preserve"> and</w:t>
+      </w:r>
+      <w:r>
+        <w:t xml:space="preserve"> alias</w:t>
+      </w:r>
+      <w:r>
+        <w:t xml:space="preserve"> management</w:t>
+      </w:r>
+      <w:r>
+        <w:t xml:space="preserve"> right from a GoDaddy branded experience.</w:t>
       </w:r>
       <w:r>
         <w:br/>
@@ -482,49 +513,21 @@
         <w:br/>
       </w:r>
       <w:r>
-        <w:t xml:space="preserve">Recently, I </w:t>
-      </w:r>
-      <w:r>
-        <w:t>developed</w:t>
-      </w:r>
-      <w:r>
-        <w:t xml:space="preserve"> a</w:t>
-      </w:r>
-      <w:r>
-        <w:t xml:space="preserve"> set of</w:t>
-      </w:r>
-      <w:r>
-        <w:t xml:space="preserve"> API endpoint </w:t>
-      </w:r>
-      <w:r>
-        <w:t xml:space="preserve">allowing </w:t>
-      </w:r>
-      <w:r>
-        <w:t>GoDaddy applications to provision email accounts</w:t>
-      </w:r>
-      <w:r>
-        <w:t>, which</w:t>
-      </w:r>
-      <w:r>
-        <w:t xml:space="preserve"> allows customer</w:t>
-      </w:r>
-      <w:r>
-        <w:t>s to focus on their primary activity such as building a website without leaving to create their email address</w:t>
-      </w:r>
-      <w:r>
-        <w:t xml:space="preserve">.  </w:t>
-      </w:r>
-      <w:r>
-        <w:t xml:space="preserve">Additionally, </w:t>
-      </w:r>
-      <w:r>
-        <w:t>I was also able to provide consuming applications with a simple React drop in component to simp</w:t>
-      </w:r>
-      <w:r>
-        <w:t>lify</w:t>
-      </w:r>
-      <w:r>
-        <w:t xml:space="preserve"> the integration. </w:t>
+        <w:t xml:space="preserve">As lead developer, I have worked hard to drive architectural and performance improvements to our application.  For example, I </w:t>
+      </w:r>
+      <w:r>
+        <w:t>am working</w:t>
+      </w:r>
+      <w:r>
+        <w:t xml:space="preserve"> diligently to bring our application over from a legacy PHP app to a fresh node.js API that </w:t>
+      </w:r>
+      <w:proofErr w:type="gramStart"/>
+      <w:r>
+        <w:t>is able to</w:t>
+      </w:r>
+      <w:proofErr w:type="gramEnd"/>
+      <w:r>
+        <w:t xml:space="preserve"> service as a touch point for any GoDaddy application to manage email.  </w:t>
       </w:r>
     </w:p>
     <w:p>
@@ -755,6 +758,11 @@
       <w:r>
         <w:br/>
       </w:r>
+    </w:p>
+    <w:p>
+      <w:pPr>
+        <w:pStyle w:val="Heading1"/>
+      </w:pPr>
       <w:r>
         <w:br/>
       </w:r>
@@ -830,7 +838,7 @@
         </w:rPr>
         <w:br/>
       </w:r>
-      <w:hyperlink r:id="rId9" w:history="1">
+      <w:hyperlink r:id="rId10" w:history="1">
         <w:r>
           <w:rPr>
             <w:rStyle w:val="Hyperlink"/>
@@ -850,9 +858,9 @@
       <w:pPr>
         <w:pStyle w:val="Heading3"/>
         <w:rPr>
-          <w:b/>
           <w:i w:val="0"/>
           <w:iCs/>
+          <w:noProof/>
         </w:rPr>
       </w:pPr>
       <w:r>
@@ -861,7 +869,7 @@
           <w:iCs/>
           <w:noProof/>
         </w:rPr>
-        <w:t>Panel is an email management application with the intent to remove the complexity of managing email from Microsoft’s O365 interface and provide users quick access to commonly used features such as email provisioning, password resets, and other features.</w:t>
+        <w:t xml:space="preserve">Productivity </w:t>
       </w:r>
       <w:r>
         <w:rPr>
@@ -869,26 +877,136 @@
           <w:iCs/>
           <w:noProof/>
         </w:rPr>
+        <w:t xml:space="preserve">Panel is an email management application </w:t>
+      </w:r>
+      <w:r>
+        <w:rPr>
+          <w:i w:val="0"/>
+          <w:iCs/>
+          <w:noProof/>
+        </w:rPr>
+        <w:t>which abstracts the</w:t>
+      </w:r>
+      <w:r>
+        <w:rPr>
+          <w:i w:val="0"/>
+          <w:iCs/>
+          <w:noProof/>
+        </w:rPr>
+        <w:t xml:space="preserve"> complexity of</w:t>
+      </w:r>
+      <w:r>
+        <w:rPr>
+          <w:i w:val="0"/>
+          <w:iCs/>
+          <w:noProof/>
+        </w:rPr>
+        <w:t xml:space="preserve"> setting up and</w:t>
+      </w:r>
+      <w:r>
+        <w:rPr>
+          <w:i w:val="0"/>
+          <w:iCs/>
+          <w:noProof/>
+        </w:rPr>
+        <w:t xml:space="preserve"> managing email from Microsoft 365 interface</w:t>
+      </w:r>
+      <w:r>
+        <w:rPr>
+          <w:i w:val="0"/>
+          <w:iCs/>
+          <w:noProof/>
+        </w:rPr>
+        <w:t>.</w:t>
+      </w:r>
+    </w:p>
+    <w:p>
+      <w:pPr>
+        <w:rPr>
+          <w:b/>
+          <w:bCs/>
+        </w:rPr>
+      </w:pPr>
+      <w:r>
+        <w:rPr>
+          <w:b/>
+          <w:bCs/>
+        </w:rPr>
+        <w:t>Technologies:</w:t>
+      </w:r>
+    </w:p>
+    <w:p>
+      <w:pPr>
+        <w:pStyle w:val="ListParagraph"/>
+        <w:numPr>
+          <w:ilvl w:val="0"/>
+          <w:numId w:val="14"/>
+        </w:numPr>
+      </w:pPr>
+      <w:r>
+        <w:t>PHP</w:t>
+      </w:r>
+    </w:p>
+    <w:p>
+      <w:pPr>
+        <w:pStyle w:val="ListParagraph"/>
+        <w:numPr>
+          <w:ilvl w:val="0"/>
+          <w:numId w:val="14"/>
+        </w:numPr>
+      </w:pPr>
+      <w:r>
+        <w:t>Node</w:t>
+      </w:r>
+    </w:p>
+    <w:p>
+      <w:pPr>
+        <w:pStyle w:val="ListParagraph"/>
+        <w:numPr>
+          <w:ilvl w:val="0"/>
+          <w:numId w:val="14"/>
+        </w:numPr>
+      </w:pPr>
+      <w:r>
+        <w:t>React</w:t>
+      </w:r>
+    </w:p>
+    <w:p>
+      <w:pPr>
+        <w:pStyle w:val="ListParagraph"/>
+        <w:numPr>
+          <w:ilvl w:val="0"/>
+          <w:numId w:val="14"/>
+        </w:numPr>
+      </w:pPr>
+      <w:r>
+        <w:t>Redux</w:t>
+      </w:r>
+    </w:p>
+    <w:p>
+      <w:pPr>
+        <w:pStyle w:val="Heading3"/>
+        <w:rPr>
+          <w:b/>
+          <w:i w:val="0"/>
+          <w:iCs/>
+        </w:rPr>
+      </w:pPr>
+      <w:r>
+        <w:rPr>
+          <w:i w:val="0"/>
+          <w:iCs/>
+          <w:noProof/>
+        </w:rPr>
         <w:br/>
       </w:r>
       <w:r>
         <w:rPr>
-          <w:i w:val="0"/>
-          <w:iCs/>
-          <w:noProof/>
-        </w:rPr>
-        <w:br/>
-      </w:r>
-      <w:r>
-        <w:rPr>
-          <w:b/>
-          <w:i w:val="0"/>
-          <w:iCs/>
           <w:noProof/>
         </w:rPr>
         <w:drawing>
-          <wp:inline distT="0" distB="0" distL="0" distR="0" wp14:anchorId="33E4F3FE" wp14:editId="38440E93">
-            <wp:extent cx="3264959" cy="1771650"/>
+          <wp:inline distT="0" distB="0" distL="0" distR="0" wp14:anchorId="424A2D18" wp14:editId="3AD0A8F3">
+            <wp:extent cx="2768600" cy="1414774"/>
             <wp:effectExtent l="0" t="0" r="0" b="0"/>
             <wp:docPr id="1" name="Picture 1"/>
             <wp:cNvGraphicFramePr>
@@ -902,7 +1020,210 @@
                     <pic:cNvPicPr/>
                   </pic:nvPicPr>
                   <pic:blipFill>
-                    <a:blip r:embed="rId10" cstate="print">
+                    <a:blip r:embed="rId11"/>
+                    <a:stretch>
+                      <a:fillRect/>
+                    </a:stretch>
+                  </pic:blipFill>
+                  <pic:spPr>
+                    <a:xfrm>
+                      <a:off x="0" y="0"/>
+                      <a:ext cx="2776145" cy="1418630"/>
+                    </a:xfrm>
+                    <a:prstGeom prst="rect">
+                      <a:avLst/>
+                    </a:prstGeom>
+                  </pic:spPr>
+                </pic:pic>
+              </a:graphicData>
+            </a:graphic>
+          </wp:inline>
+        </w:drawing>
+      </w:r>
+      <w:r>
+        <w:rPr>
+          <w:i w:val="0"/>
+          <w:iCs/>
+          <w:noProof/>
+        </w:rPr>
+        <w:br/>
+      </w:r>
+    </w:p>
+    <w:p>
+      <w:pPr>
+        <w:rPr>
+          <w:b/>
+          <w:i/>
+        </w:rPr>
+      </w:pPr>
+      <w:r>
+        <w:rPr>
+          <w:b/>
+          <w:i/>
+        </w:rPr>
+        <w:t>Arizona Federal Redesign (201</w:t>
+      </w:r>
+      <w:r>
+        <w:rPr>
+          <w:b/>
+          <w:i/>
+        </w:rPr>
+        <w:t>6</w:t>
+      </w:r>
+      <w:r>
+        <w:rPr>
+          <w:b/>
+          <w:i/>
+        </w:rPr>
+        <w:t>)</w:t>
+      </w:r>
+    </w:p>
+    <w:p>
+      <w:pPr>
+        <w:rPr>
+          <w:b/>
+          <w:bCs/>
+        </w:rPr>
+      </w:pPr>
+      <w:hyperlink r:id="rId12" w:history="1">
+        <w:r>
+          <w:rPr>
+            <w:rStyle w:val="Hyperlink"/>
+            <w:b/>
+            <w:bCs/>
+          </w:rPr>
+          <w:t>https://web.archive.org/web/20180224041255/https://arizonafederal.org/</w:t>
+        </w:r>
+      </w:hyperlink>
+      <w:r>
+        <w:rPr>
+          <w:b/>
+          <w:bCs/>
+        </w:rPr>
+        <w:t xml:space="preserve"> </w:t>
+      </w:r>
+    </w:p>
+    <w:p>
+      <w:pPr>
+        <w:rPr>
+          <w:noProof/>
+        </w:rPr>
+      </w:pPr>
+      <w:r>
+        <w:rPr>
+          <w:noProof/>
+        </w:rPr>
+        <w:t xml:space="preserve">A complete overhaul of the Arizona Federal website to modernize the design and functionality.  The site includes a responsive design, additional interactive elements implemented in vue.js, and has a striking </w:t>
+      </w:r>
+      <w:r>
+        <w:rPr>
+          <w:noProof/>
+        </w:rPr>
+        <w:t>visual appeal compared to the previous design.</w:t>
+      </w:r>
+      <w:r>
+        <w:rPr>
+          <w:noProof/>
+        </w:rPr>
+        <w:t xml:space="preserve"> </w:t>
+      </w:r>
+    </w:p>
+    <w:p>
+      <w:pPr>
+        <w:rPr>
+          <w:noProof/>
+        </w:rPr>
+      </w:pPr>
+    </w:p>
+    <w:p>
+      <w:pPr>
+        <w:rPr>
+          <w:b/>
+          <w:bCs/>
+          <w:noProof/>
+        </w:rPr>
+      </w:pPr>
+      <w:r>
+        <w:rPr>
+          <w:b/>
+          <w:bCs/>
+          <w:noProof/>
+        </w:rPr>
+        <w:t>Technologies:</w:t>
+      </w:r>
+    </w:p>
+    <w:p>
+      <w:pPr>
+        <w:pStyle w:val="ListParagraph"/>
+        <w:numPr>
+          <w:ilvl w:val="0"/>
+          <w:numId w:val="14"/>
+        </w:numPr>
+        <w:rPr>
+          <w:b/>
+          <w:i/>
+        </w:rPr>
+      </w:pPr>
+      <w:r>
+        <w:rPr>
+          <w:noProof/>
+        </w:rPr>
+        <w:t>PHP (Laravel)</w:t>
+      </w:r>
+    </w:p>
+    <w:p>
+      <w:pPr>
+        <w:pStyle w:val="ListParagraph"/>
+        <w:numPr>
+          <w:ilvl w:val="0"/>
+          <w:numId w:val="14"/>
+        </w:numPr>
+        <w:rPr>
+          <w:b/>
+          <w:i/>
+        </w:rPr>
+      </w:pPr>
+      <w:r>
+        <w:rPr>
+          <w:noProof/>
+        </w:rPr>
+        <w:t>Vue.js</w:t>
+      </w:r>
+      <w:r>
+        <w:rPr>
+          <w:noProof/>
+        </w:rPr>
+        <w:br/>
+      </w:r>
+    </w:p>
+    <w:p>
+      <w:pPr>
+        <w:ind w:left="360"/>
+        <w:rPr>
+          <w:noProof/>
+        </w:rPr>
+      </w:pPr>
+      <w:r>
+        <w:rPr>
+          <w:noProof/>
+        </w:rPr>
+        <w:drawing>
+          <wp:inline distT="0" distB="0" distL="0" distR="0" wp14:anchorId="5FCFB50B" wp14:editId="2E74D67F">
+            <wp:extent cx="2501900" cy="1357595"/>
+            <wp:effectExtent l="0" t="0" r="0" b="0"/>
+            <wp:docPr id="8" name="Picture 8"/>
+            <wp:cNvGraphicFramePr>
+              <a:graphicFrameLocks xmlns:a="http://schemas.openxmlformats.org/drawingml/2006/main" noChangeAspect="1"/>
+            </wp:cNvGraphicFramePr>
+            <a:graphic xmlns:a="http://schemas.openxmlformats.org/drawingml/2006/main">
+              <a:graphicData uri="http://schemas.openxmlformats.org/drawingml/2006/picture">
+                <pic:pic xmlns:pic="http://schemas.openxmlformats.org/drawingml/2006/picture">
+                  <pic:nvPicPr>
+                    <pic:cNvPr id="1" name=""/>
+                    <pic:cNvPicPr/>
+                  </pic:nvPicPr>
+                  <pic:blipFill>
+                    <a:blip r:embed="rId13" cstate="print">
                       <a:extLst>
                         <a:ext uri="{28A0092B-C50C-407E-A947-70E740481C1C}">
                           <a14:useLocalDpi xmlns:a14="http://schemas.microsoft.com/office/drawing/2010/main"/>
@@ -916,7 +1237,7 @@
                   <pic:spPr>
                     <a:xfrm>
                       <a:off x="0" y="0"/>
-                      <a:ext cx="3277304" cy="1778348"/>
+                      <a:ext cx="2562300" cy="1390369"/>
                     </a:xfrm>
                     <a:prstGeom prst="rect">
                       <a:avLst/>
@@ -928,87 +1249,6 @@
           </wp:inline>
         </w:drawing>
       </w:r>
-    </w:p>
-    <w:p>
-      <w:pPr>
-        <w:rPr>
-          <w:noProof/>
-        </w:rPr>
-      </w:pPr>
-    </w:p>
-    <w:p>
-      <w:pPr>
-        <w:rPr>
-          <w:b/>
-          <w:i/>
-        </w:rPr>
-      </w:pPr>
-      <w:r>
-        <w:rPr>
-          <w:b/>
-          <w:i/>
-        </w:rPr>
-        <w:t>Arizona Federal Redesign (201</w:t>
-      </w:r>
-      <w:r>
-        <w:rPr>
-          <w:b/>
-          <w:i/>
-        </w:rPr>
-        <w:t>6</w:t>
-      </w:r>
-      <w:r>
-        <w:rPr>
-          <w:b/>
-          <w:i/>
-        </w:rPr>
-        <w:t>)</w:t>
-      </w:r>
-    </w:p>
-    <w:p>
-      <w:hyperlink r:id="rId11" w:history="1">
-        <w:r>
-          <w:rPr>
-            <w:rStyle w:val="Hyperlink"/>
-            <w:b/>
-            <w:i/>
-          </w:rPr>
-          <w:t>https://www.arizonafederal.org</w:t>
-        </w:r>
-      </w:hyperlink>
-      <w:r>
-        <w:rPr>
-          <w:b/>
-          <w:i/>
-        </w:rPr>
-        <w:t xml:space="preserve"> </w:t>
-      </w:r>
-    </w:p>
-    <w:p>
-      <w:pPr>
-        <w:rPr>
-          <w:b/>
-          <w:i/>
-        </w:rPr>
-      </w:pPr>
-      <w:r>
-        <w:rPr>
-          <w:noProof/>
-        </w:rPr>
-        <w:t xml:space="preserve">A complete overhaul of the Arizona Federal website to modernize the design and functionality.  The site includes a responsive design, additional interactive elements implemented in vue.js, and has a striking </w:t>
-      </w:r>
-      <w:r>
-        <w:rPr>
-          <w:noProof/>
-        </w:rPr>
-        <w:t>visual appeal compared to the previous design.</w:t>
-      </w:r>
-      <w:r>
-        <w:rPr>
-          <w:noProof/>
-        </w:rPr>
-        <w:t xml:space="preserve"> </w:t>
-      </w:r>
       <w:r>
         <w:rPr>
           <w:noProof/>
@@ -1018,96 +1258,6 @@
       <w:r>
         <w:rPr>
           <w:noProof/>
-        </w:rPr>
-        <w:br/>
-      </w:r>
-      <w:r>
-        <w:rPr>
-          <w:noProof/>
-        </w:rPr>
-        <w:drawing>
-          <wp:inline distT="0" distB="0" distL="0" distR="0" wp14:anchorId="5FCFB50B" wp14:editId="42A47E59">
-            <wp:extent cx="3264959" cy="1771650"/>
-            <wp:effectExtent l="0" t="0" r="0" b="0"/>
-            <wp:docPr id="8" name="Picture 8"/>
-            <wp:cNvGraphicFramePr>
-              <a:graphicFrameLocks xmlns:a="http://schemas.openxmlformats.org/drawingml/2006/main" noChangeAspect="1"/>
-            </wp:cNvGraphicFramePr>
-            <a:graphic xmlns:a="http://schemas.openxmlformats.org/drawingml/2006/main">
-              <a:graphicData uri="http://schemas.openxmlformats.org/drawingml/2006/picture">
-                <pic:pic xmlns:pic="http://schemas.openxmlformats.org/drawingml/2006/picture">
-                  <pic:nvPicPr>
-                    <pic:cNvPr id="1" name=""/>
-                    <pic:cNvPicPr/>
-                  </pic:nvPicPr>
-                  <pic:blipFill>
-                    <a:blip r:embed="rId12" cstate="print">
-                      <a:extLst>
-                        <a:ext uri="{28A0092B-C50C-407E-A947-70E740481C1C}">
-                          <a14:useLocalDpi xmlns:a14="http://schemas.microsoft.com/office/drawing/2010/main"/>
-                        </a:ext>
-                      </a:extLst>
-                    </a:blip>
-                    <a:stretch>
-                      <a:fillRect/>
-                    </a:stretch>
-                  </pic:blipFill>
-                  <pic:spPr>
-                    <a:xfrm>
-                      <a:off x="0" y="0"/>
-                      <a:ext cx="3322106" cy="1802660"/>
-                    </a:xfrm>
-                    <a:prstGeom prst="rect">
-                      <a:avLst/>
-                    </a:prstGeom>
-                  </pic:spPr>
-                </pic:pic>
-              </a:graphicData>
-            </a:graphic>
-          </wp:inline>
-        </w:drawing>
-      </w:r>
-      <w:r>
-        <w:rPr>
-          <w:noProof/>
-        </w:rPr>
-        <w:br/>
-      </w:r>
-      <w:r>
-        <w:rPr>
-          <w:noProof/>
-        </w:rPr>
-        <w:br/>
-      </w:r>
-      <w:r>
-        <w:rPr>
-          <w:noProof/>
-        </w:rPr>
-        <w:br/>
-      </w:r>
-      <w:r>
-        <w:rPr>
-          <w:noProof/>
-        </w:rPr>
-        <w:br/>
-      </w:r>
-      <w:r>
-        <w:rPr>
-          <w:noProof/>
-        </w:rPr>
-        <w:br/>
-      </w:r>
-      <w:r>
-        <w:rPr>
-          <w:b/>
-          <w:i/>
-        </w:rPr>
-        <w:br/>
-      </w:r>
-      <w:r>
-        <w:rPr>
-          <w:b/>
-          <w:i/>
         </w:rPr>
         <w:br/>
       </w:r>
@@ -1135,21 +1285,18 @@
           <w:i/>
         </w:rPr>
       </w:pPr>
-      <w:hyperlink r:id="rId13" w:history="1">
-        <w:r>
-          <w:rPr>
-            <w:rStyle w:val="Hyperlink"/>
-            <w:b/>
-            <w:i/>
-          </w:rPr>
-          <w:t>https://join.arizonafederal.org</w:t>
-        </w:r>
-      </w:hyperlink>
       <w:r>
         <w:rPr>
           <w:b/>
           <w:i/>
         </w:rPr>
+        <w:t>https://join.arizonafederal.org</w:t>
+      </w:r>
+      <w:r>
+        <w:rPr>
+          <w:b/>
+          <w:i/>
+        </w:rPr>
         <w:t xml:space="preserve"> </w:t>
       </w:r>
     </w:p>
@@ -1163,19 +1310,7 @@
         <w:rPr>
           <w:noProof/>
         </w:rPr>
-        <w:t>Prior to releasing the membership application, a new member would have to visit a branch to join the credit union.  To streamline this process, a multi-step online membership application was implemented to allow users to join the credit union.  A backend application was also developed to allow employee</w:t>
-      </w:r>
-      <w:r>
-        <w:rPr>
-          <w:noProof/>
-        </w:rPr>
-        <w:t>s</w:t>
-      </w:r>
-      <w:r>
-        <w:rPr>
-          <w:noProof/>
-        </w:rPr>
-        <w:t xml:space="preserve"> to review apps, add notes, and approve memberships.</w:t>
+        <w:t xml:space="preserve">Online membership application allowing users to join the credit union.  Implemented with </w:t>
       </w:r>
       <w:r>
         <w:rPr>
@@ -1185,11 +1320,87 @@
       </w:r>
       <w:r>
         <w:rPr>
+          <w:b/>
+          <w:bCs/>
+          <w:noProof/>
+        </w:rPr>
+        <w:t>Technologies:</w:t>
+      </w:r>
+    </w:p>
+    <w:p>
+      <w:pPr>
+        <w:pStyle w:val="ListParagraph"/>
+        <w:numPr>
+          <w:ilvl w:val="0"/>
+          <w:numId w:val="14"/>
+        </w:numPr>
+        <w:rPr>
+          <w:noProof/>
+        </w:rPr>
+      </w:pPr>
+      <w:r>
+        <w:rPr>
+          <w:noProof/>
+        </w:rPr>
+        <w:t>PHP (Laravel)</w:t>
+      </w:r>
+    </w:p>
+    <w:p>
+      <w:pPr>
+        <w:pStyle w:val="ListParagraph"/>
+        <w:numPr>
+          <w:ilvl w:val="0"/>
+          <w:numId w:val="14"/>
+        </w:numPr>
+        <w:rPr>
+          <w:noProof/>
+        </w:rPr>
+      </w:pPr>
+      <w:r>
+        <w:rPr>
+          <w:noProof/>
+        </w:rPr>
+        <w:t>Vue.js</w:t>
+      </w:r>
+    </w:p>
+    <w:p>
+      <w:pPr>
+        <w:pStyle w:val="ListParagraph"/>
+        <w:numPr>
+          <w:ilvl w:val="0"/>
+          <w:numId w:val="14"/>
+        </w:numPr>
+        <w:rPr>
+          <w:noProof/>
+        </w:rPr>
+      </w:pPr>
+      <w:r>
+        <w:rPr>
+          <w:noProof/>
+        </w:rPr>
+        <w:t>AWS (S3)</w:t>
+      </w:r>
+    </w:p>
+    <w:p>
+      <w:pPr>
+        <w:rPr>
+          <w:noProof/>
+        </w:rPr>
+      </w:pPr>
+    </w:p>
+    <w:p>
+      <w:pPr>
+        <w:rPr>
+          <w:noProof/>
+        </w:rPr>
+      </w:pPr>
+      <w:r>
+        <w:rPr>
           <w:noProof/>
         </w:rPr>
         <w:drawing>
-          <wp:inline distT="0" distB="0" distL="0" distR="0" wp14:anchorId="38CACFCE" wp14:editId="34278F5B">
-            <wp:extent cx="2314575" cy="2314575"/>
+          <wp:inline distT="0" distB="0" distL="0" distR="0" wp14:anchorId="38CACFCE" wp14:editId="483F4C7D">
+            <wp:extent cx="1676400" cy="1676400"/>
             <wp:effectExtent l="0" t="0" r="0" b="0"/>
             <wp:docPr id="9" name="Picture 9"/>
             <wp:cNvGraphicFramePr>
@@ -1211,7 +1422,7 @@
                   <pic:spPr>
                     <a:xfrm>
                       <a:off x="0" y="0"/>
-                      <a:ext cx="2314575" cy="2314575"/>
+                      <a:ext cx="1676400" cy="1676400"/>
                     </a:xfrm>
                     <a:prstGeom prst="rect">
                       <a:avLst/>
@@ -1223,8 +1434,6 @@
           </wp:inline>
         </w:drawing>
       </w:r>
-      <w:bookmarkStart w:id="0" w:name="_GoBack"/>
-      <w:bookmarkEnd w:id="0"/>
       <w:r>
         <w:rPr>
           <w:noProof/>
@@ -1254,21 +1463,18 @@
           <w:i/>
         </w:rPr>
       </w:pPr>
-      <w:hyperlink r:id="rId15" w:history="1">
-        <w:r>
-          <w:rPr>
-            <w:rStyle w:val="Hyperlink"/>
-            <w:b/>
-            <w:i/>
-          </w:rPr>
-          <w:t>https://mycomeback.arizonafederal.org</w:t>
-        </w:r>
-      </w:hyperlink>
       <w:r>
         <w:rPr>
           <w:b/>
           <w:i/>
         </w:rPr>
+        <w:t>https://mycomeback.arizonafederal.org</w:t>
+      </w:r>
+      <w:r>
+        <w:rPr>
+          <w:b/>
+          <w:i/>
+        </w:rPr>
         <w:t xml:space="preserve"> </w:t>
       </w:r>
     </w:p>
@@ -1282,19 +1488,7 @@
         <w:rPr>
           <w:noProof/>
         </w:rPr>
-        <w:t xml:space="preserve">My Comeback was part of a marketing web campaign used to show potential members the benefits of membership with the credit union.  A Laravel 5 companion site was developed to accompany the show with additional content. Viewers were able to log in weekly to complete quizes and questionnaires in order to earn points, which could be turned into </w:t>
-      </w:r>
-      <w:r>
-        <w:rPr>
-          <w:noProof/>
-        </w:rPr>
-        <w:t xml:space="preserve">contest </w:t>
-      </w:r>
-      <w:r>
-        <w:rPr>
-          <w:noProof/>
-        </w:rPr>
-        <w:t xml:space="preserve">entries. </w:t>
+        <w:t>Contest website for credit union members to learn about managing their finances.</w:t>
       </w:r>
       <w:r>
         <w:rPr>
@@ -1302,6 +1496,91 @@
         </w:rPr>
         <w:br/>
       </w:r>
+    </w:p>
+    <w:p>
+      <w:pPr>
+        <w:rPr>
+          <w:b/>
+          <w:bCs/>
+          <w:noProof/>
+        </w:rPr>
+      </w:pPr>
+      <w:r>
+        <w:rPr>
+          <w:b/>
+          <w:bCs/>
+          <w:noProof/>
+        </w:rPr>
+        <w:t>Technologies:</w:t>
+      </w:r>
+    </w:p>
+    <w:p>
+      <w:pPr>
+        <w:pStyle w:val="ListParagraph"/>
+        <w:numPr>
+          <w:ilvl w:val="0"/>
+          <w:numId w:val="14"/>
+        </w:numPr>
+        <w:rPr>
+          <w:noProof/>
+        </w:rPr>
+      </w:pPr>
+      <w:r>
+        <w:rPr>
+          <w:noProof/>
+        </w:rPr>
+        <w:t>PHP (Laravel)</w:t>
+      </w:r>
+    </w:p>
+    <w:p>
+      <w:pPr>
+        <w:pStyle w:val="ListParagraph"/>
+        <w:numPr>
+          <w:ilvl w:val="0"/>
+          <w:numId w:val="14"/>
+        </w:numPr>
+        <w:rPr>
+          <w:noProof/>
+        </w:rPr>
+      </w:pPr>
+      <w:r>
+        <w:rPr>
+          <w:noProof/>
+        </w:rPr>
+        <w:t>Vue.js</w:t>
+      </w:r>
+    </w:p>
+    <w:p>
+      <w:pPr>
+        <w:pStyle w:val="ListParagraph"/>
+        <w:numPr>
+          <w:ilvl w:val="0"/>
+          <w:numId w:val="14"/>
+        </w:numPr>
+        <w:rPr>
+          <w:noProof/>
+        </w:rPr>
+      </w:pPr>
+      <w:r>
+        <w:rPr>
+          <w:noProof/>
+        </w:rPr>
+        <w:t>AWS (S3)</w:t>
+      </w:r>
+    </w:p>
+    <w:p>
+      <w:pPr>
+        <w:rPr>
+          <w:noProof/>
+        </w:rPr>
+      </w:pPr>
+    </w:p>
+    <w:p>
+      <w:pPr>
+        <w:rPr>
+          <w:noProof/>
+        </w:rPr>
+      </w:pPr>
       <w:r>
         <w:rPr>
           <w:noProof/>
@@ -1313,9 +1592,9 @@
           <w:noProof/>
         </w:rPr>
         <w:drawing>
-          <wp:inline distT="0" distB="0" distL="0" distR="0" wp14:anchorId="7CF4E30F" wp14:editId="01373018">
-            <wp:extent cx="2560119" cy="2418715"/>
-            <wp:effectExtent l="0" t="0" r="5715" b="0"/>
+          <wp:inline distT="0" distB="0" distL="0" distR="0" wp14:anchorId="7CF4E30F" wp14:editId="5657E553">
+            <wp:extent cx="1666867" cy="1574800"/>
+            <wp:effectExtent l="0" t="0" r="0" b="6350"/>
             <wp:docPr id="10" name="Picture 10"/>
             <wp:cNvGraphicFramePr>
               <a:graphicFrameLocks xmlns:a="http://schemas.openxmlformats.org/drawingml/2006/main" noChangeAspect="1"/>
@@ -1328,7 +1607,7 @@
                     <pic:cNvPicPr/>
                   </pic:nvPicPr>
                   <pic:blipFill>
-                    <a:blip r:embed="rId16" cstate="print">
+                    <a:blip r:embed="rId15" cstate="print">
                       <a:extLst>
                         <a:ext uri="{28A0092B-C50C-407E-A947-70E740481C1C}">
                           <a14:useLocalDpi xmlns:a14="http://schemas.microsoft.com/office/drawing/2010/main"/>
@@ -1342,7 +1621,7 @@
                   <pic:spPr>
                     <a:xfrm>
                       <a:off x="0" y="0"/>
-                      <a:ext cx="2578008" cy="2435616"/>
+                      <a:ext cx="1686185" cy="1593051"/>
                     </a:xfrm>
                     <a:prstGeom prst="rect">
                       <a:avLst/>
@@ -1360,6 +1639,19 @@
         </w:rPr>
         <w:br/>
       </w:r>
+      <w:r>
+        <w:rPr>
+          <w:noProof/>
+        </w:rPr>
+        <w:br/>
+      </w:r>
+    </w:p>
+    <w:p>
+      <w:pPr>
+        <w:rPr>
+          <w:noProof/>
+        </w:rPr>
+      </w:pPr>
     </w:p>
     <w:p>
       <w:pPr>
@@ -1457,10 +1749,15 @@
       <w:pPr>
         <w:pStyle w:val="Heading3"/>
         <w:rPr>
-          <w:b/>
-          <w:i w:val="0"/>
-        </w:rPr>
-      </w:pPr>
+          <w:i w:val="0"/>
+        </w:rPr>
+      </w:pPr>
+      <w:r>
+        <w:rPr>
+          <w:i w:val="0"/>
+        </w:rPr>
+        <w:t xml:space="preserve"> </w:t>
+      </w:r>
     </w:p>
     <w:p>
       <w:pPr>
@@ -1475,7 +1772,7 @@
           <w:b/>
           <w:i w:val="0"/>
         </w:rPr>
-        <w:t xml:space="preserve">Prof. Russell </w:t>
+        <w:t xml:space="preserve">Johnathan </w:t>
       </w:r>
       <w:proofErr w:type="spellStart"/>
       <w:r>
@@ -1483,7 +1780,7 @@
           <w:b/>
           <w:i w:val="0"/>
         </w:rPr>
-        <w:t>Branaghan</w:t>
+        <w:t>Roig</w:t>
       </w:r>
       <w:proofErr w:type="spellEnd"/>
     </w:p>
@@ -1491,107 +1788,53 @@
       <w:pPr>
         <w:pStyle w:val="Heading3"/>
         <w:rPr>
-          <w:b/>
-          <w:i w:val="0"/>
-        </w:rPr>
-      </w:pPr>
-      <w:r>
-        <w:rPr>
-          <w:i w:val="0"/>
-        </w:rPr>
-        <w:t>Assoc</w:t>
-      </w:r>
-      <w:r>
-        <w:rPr>
-          <w:i w:val="0"/>
-        </w:rPr>
-        <w:t xml:space="preserve">iate </w:t>
-      </w:r>
-      <w:r>
-        <w:rPr>
-          <w:i w:val="0"/>
-        </w:rPr>
-        <w:t>Professor – Arizona State Universit</w:t>
-      </w:r>
-      <w:r>
-        <w:rPr>
-          <w:i w:val="0"/>
-        </w:rPr>
-        <w:t>y</w:t>
+          <w:i w:val="0"/>
+        </w:rPr>
+      </w:pPr>
+      <w:r>
+        <w:rPr>
+          <w:i w:val="0"/>
+        </w:rPr>
+        <w:t>Sr. Developer</w:t>
+      </w:r>
+      <w:r>
+        <w:rPr>
+          <w:i w:val="0"/>
+        </w:rPr>
+        <w:t xml:space="preserve"> – </w:t>
+      </w:r>
+      <w:r>
+        <w:rPr>
+          <w:i w:val="0"/>
+        </w:rPr>
+        <w:t>GoDaddy</w:t>
       </w:r>
       <w:r>
         <w:rPr>
           <w:i w:val="0"/>
         </w:rPr>
         <w:br/>
-        <w:t>P: 480-276-0731</w:t>
-      </w:r>
-      <w:r>
-        <w:rPr>
-          <w:i w:val="0"/>
-        </w:rPr>
-        <w:br/>
-      </w:r>
+        <w:t xml:space="preserve">P: </w:t>
+      </w:r>
+      <w:r>
+        <w:rPr>
+          <w:i w:val="0"/>
+        </w:rPr>
+        <w:t>xxx-xxx-</w:t>
+      </w:r>
+      <w:proofErr w:type="spellStart"/>
+      <w:r>
+        <w:rPr>
+          <w:i w:val="0"/>
+        </w:rPr>
+        <w:t>xxxx</w:t>
+      </w:r>
+      <w:proofErr w:type="spellEnd"/>
     </w:p>
     <w:p>
       <w:pPr>
         <w:pStyle w:val="Heading3"/>
         <w:rPr>
-          <w:b/>
-          <w:i w:val="0"/>
-        </w:rPr>
-      </w:pPr>
-      <w:r>
-        <w:rPr>
-          <w:b/>
-          <w:i w:val="0"/>
-        </w:rPr>
-        <w:t>Kenneth Kephart</w:t>
-      </w:r>
-    </w:p>
-    <w:p>
-      <w:pPr>
-        <w:pStyle w:val="Heading3"/>
-        <w:rPr>
-          <w:i w:val="0"/>
-        </w:rPr>
-      </w:pPr>
-      <w:r>
-        <w:rPr>
-          <w:i w:val="0"/>
-        </w:rPr>
-        <w:t>Developer</w:t>
-      </w:r>
-      <w:r>
-        <w:rPr>
-          <w:i w:val="0"/>
-        </w:rPr>
-        <w:t xml:space="preserve"> – </w:t>
-      </w:r>
-      <w:r>
-        <w:rPr>
-          <w:i w:val="0"/>
-        </w:rPr>
-        <w:t>Jack Henry</w:t>
-      </w:r>
-      <w:r>
-        <w:rPr>
-          <w:i w:val="0"/>
-        </w:rPr>
-        <w:br/>
-        <w:t>P: 602-402-7867</w:t>
-      </w:r>
-      <w:r>
-        <w:rPr>
-          <w:i w:val="0"/>
-        </w:rPr>
-        <w:t xml:space="preserve"> </w:t>
-      </w:r>
-    </w:p>
-    <w:p>
-      <w:pPr>
-        <w:pStyle w:val="Heading3"/>
-        <w:rPr>
           <w:i w:val="0"/>
         </w:rPr>
       </w:pPr>
@@ -1608,9 +1851,9 @@
       </w:r>
     </w:p>
     <w:sectPr>
-      <w:headerReference w:type="default" r:id="rId17"/>
-      <w:footerReference w:type="default" r:id="rId18"/>
-      <w:headerReference w:type="first" r:id="rId19"/>
+      <w:headerReference w:type="default" r:id="rId16"/>
+      <w:footerReference w:type="default" r:id="rId17"/>
+      <w:headerReference w:type="first" r:id="rId18"/>
       <w:pgSz w:w="12240" w:h="15840"/>
       <w:pgMar w:top="1152" w:right="1123" w:bottom="1195" w:left="1123" w:header="432" w:footer="720" w:gutter="0"/>
       <w:cols w:space="720"/>
@@ -1622,7 +1865,7 @@
 </file>
 
 <file path=word/endnotes.xml><?xml version="1.0" encoding="utf-8"?>
-<w:endnotes xmlns:wpc="http://schemas.microsoft.com/office/word/2010/wordprocessingCanvas" xmlns:cx="http://schemas.microsoft.com/office/drawing/2014/chartex" xmlns:cx1="http://schemas.microsoft.com/office/drawing/2015/9/8/chartex" xmlns:cx2="http://schemas.microsoft.com/office/drawing/2015/10/21/chartex" xmlns:cx3="http://schemas.microsoft.com/office/drawing/2016/5/9/chartex" xmlns:cx4="http://schemas.microsoft.com/office/drawing/2016/5/10/chartex" xmlns:cx5="http://schemas.microsoft.com/office/drawing/2016/5/11/chartex" xmlns:cx6="http://schemas.microsoft.com/office/drawing/2016/5/12/chartex" xmlns:cx7="http://schemas.microsoft.com/office/drawing/2016/5/13/chartex" xmlns:cx8="http://schemas.microsoft.com/office/drawing/2016/5/14/chartex" xmlns:mc="http://schemas.openxmlformats.org/markup-compatibility/2006" xmlns:aink="http://schemas.microsoft.com/office/drawing/2016/ink" xmlns:am3d="http://schemas.microsoft.com/office/drawing/2017/model3d" xmlns:o="urn:schemas-microsoft-com:office:office" xmlns:r="http://schemas.openxmlformats.org/officeDocument/2006/relationships" xmlns:m="http://schemas.openxmlformats.org/officeDocument/2006/math" xmlns:v="urn:schemas-microsoft-com:vml" xmlns:wp14="http://schemas.microsoft.com/office/word/2010/wordprocessingDrawing" xmlns:wp="http://schemas.openxmlformats.org/drawingml/2006/wordprocessingDrawing" xmlns:w10="urn:schemas-microsoft-com:office:word" xmlns:w="http://schemas.openxmlformats.org/wordprocessingml/2006/main" xmlns:w14="http://schemas.microsoft.com/office/word/2010/wordml" xmlns:w15="http://schemas.microsoft.com/office/word/2012/wordml" xmlns:w16cid="http://schemas.microsoft.com/office/word/2016/wordml/cid" xmlns:w16se="http://schemas.microsoft.com/office/word/2015/wordml/symex" xmlns:wpg="http://schemas.microsoft.com/office/word/2010/wordprocessingGroup" xmlns:wpi="http://schemas.microsoft.com/office/word/2010/wordprocessingInk" xmlns:wne="http://schemas.microsoft.com/office/word/2006/wordml" xmlns:wps="http://schemas.microsoft.com/office/word/2010/wordprocessingShape" mc:Ignorable="w14 w15 w16se w16cid wp14">
+<w:endnotes xmlns:wpc="http://schemas.microsoft.com/office/word/2010/wordprocessingCanvas" xmlns:cx="http://schemas.microsoft.com/office/drawing/2014/chartex" xmlns:cx1="http://schemas.microsoft.com/office/drawing/2015/9/8/chartex" xmlns:cx2="http://schemas.microsoft.com/office/drawing/2015/10/21/chartex" xmlns:cx3="http://schemas.microsoft.com/office/drawing/2016/5/9/chartex" xmlns:cx4="http://schemas.microsoft.com/office/drawing/2016/5/10/chartex" xmlns:cx5="http://schemas.microsoft.com/office/drawing/2016/5/11/chartex" xmlns:cx6="http://schemas.microsoft.com/office/drawing/2016/5/12/chartex" xmlns:cx7="http://schemas.microsoft.com/office/drawing/2016/5/13/chartex" xmlns:cx8="http://schemas.microsoft.com/office/drawing/2016/5/14/chartex" xmlns:mc="http://schemas.openxmlformats.org/markup-compatibility/2006" xmlns:aink="http://schemas.microsoft.com/office/drawing/2016/ink" xmlns:am3d="http://schemas.microsoft.com/office/drawing/2017/model3d" xmlns:o="urn:schemas-microsoft-com:office:office" xmlns:r="http://schemas.openxmlformats.org/officeDocument/2006/relationships" xmlns:m="http://schemas.openxmlformats.org/officeDocument/2006/math" xmlns:v="urn:schemas-microsoft-com:vml" xmlns:wp14="http://schemas.microsoft.com/office/word/2010/wordprocessingDrawing" xmlns:wp="http://schemas.openxmlformats.org/drawingml/2006/wordprocessingDrawing" xmlns:w10="urn:schemas-microsoft-com:office:word" xmlns:w="http://schemas.openxmlformats.org/wordprocessingml/2006/main" xmlns:w14="http://schemas.microsoft.com/office/word/2010/wordml" xmlns:w15="http://schemas.microsoft.com/office/word/2012/wordml" xmlns:w16cex="http://schemas.microsoft.com/office/word/2018/wordml/cex" xmlns:w16cid="http://schemas.microsoft.com/office/word/2016/wordml/cid" xmlns:w16="http://schemas.microsoft.com/office/word/2018/wordml" xmlns:w16se="http://schemas.microsoft.com/office/word/2015/wordml/symex" xmlns:wpg="http://schemas.microsoft.com/office/word/2010/wordprocessingGroup" xmlns:wpi="http://schemas.microsoft.com/office/word/2010/wordprocessingInk" xmlns:wne="http://schemas.microsoft.com/office/word/2006/wordml" xmlns:wps="http://schemas.microsoft.com/office/word/2010/wordprocessingShape" mc:Ignorable="w14 w15 w16se w16cid w16 w16cex wp14">
   <w:endnote w:type="separator" w:id="-1">
     <w:p>
       <w:pPr>
@@ -1647,7 +1890,7 @@
 </file>
 
 <file path=word/footer1.xml><?xml version="1.0" encoding="utf-8"?>
-<w:ftr xmlns:wpc="http://schemas.microsoft.com/office/word/2010/wordprocessingCanvas" xmlns:cx="http://schemas.microsoft.com/office/drawing/2014/chartex" xmlns:cx1="http://schemas.microsoft.com/office/drawing/2015/9/8/chartex" xmlns:cx2="http://schemas.microsoft.com/office/drawing/2015/10/21/chartex" xmlns:cx3="http://schemas.microsoft.com/office/drawing/2016/5/9/chartex" xmlns:cx4="http://schemas.microsoft.com/office/drawing/2016/5/10/chartex" xmlns:cx5="http://schemas.microsoft.com/office/drawing/2016/5/11/chartex" xmlns:cx6="http://schemas.microsoft.com/office/drawing/2016/5/12/chartex" xmlns:cx7="http://schemas.microsoft.com/office/drawing/2016/5/13/chartex" xmlns:cx8="http://schemas.microsoft.com/office/drawing/2016/5/14/chartex" xmlns:mc="http://schemas.openxmlformats.org/markup-compatibility/2006" xmlns:aink="http://schemas.microsoft.com/office/drawing/2016/ink" xmlns:am3d="http://schemas.microsoft.com/office/drawing/2017/model3d" xmlns:o="urn:schemas-microsoft-com:office:office" xmlns:r="http://schemas.openxmlformats.org/officeDocument/2006/relationships" xmlns:m="http://schemas.openxmlformats.org/officeDocument/2006/math" xmlns:v="urn:schemas-microsoft-com:vml" xmlns:wp14="http://schemas.microsoft.com/office/word/2010/wordprocessingDrawing" xmlns:wp="http://schemas.openxmlformats.org/drawingml/2006/wordprocessingDrawing" xmlns:w10="urn:schemas-microsoft-com:office:word" xmlns:w="http://schemas.openxmlformats.org/wordprocessingml/2006/main" xmlns:w14="http://schemas.microsoft.com/office/word/2010/wordml" xmlns:w15="http://schemas.microsoft.com/office/word/2012/wordml" xmlns:w16cid="http://schemas.microsoft.com/office/word/2016/wordml/cid" xmlns:w16se="http://schemas.microsoft.com/office/word/2015/wordml/symex" xmlns:wpg="http://schemas.microsoft.com/office/word/2010/wordprocessingGroup" xmlns:wpi="http://schemas.microsoft.com/office/word/2010/wordprocessingInk" xmlns:wne="http://schemas.microsoft.com/office/word/2006/wordml" xmlns:wps="http://schemas.microsoft.com/office/word/2010/wordprocessingShape" mc:Ignorable="w14 w15 w16se w16cid wp14">
+<w:ftr xmlns:wpc="http://schemas.microsoft.com/office/word/2010/wordprocessingCanvas" xmlns:cx="http://schemas.microsoft.com/office/drawing/2014/chartex" xmlns:cx1="http://schemas.microsoft.com/office/drawing/2015/9/8/chartex" xmlns:cx2="http://schemas.microsoft.com/office/drawing/2015/10/21/chartex" xmlns:cx3="http://schemas.microsoft.com/office/drawing/2016/5/9/chartex" xmlns:cx4="http://schemas.microsoft.com/office/drawing/2016/5/10/chartex" xmlns:cx5="http://schemas.microsoft.com/office/drawing/2016/5/11/chartex" xmlns:cx6="http://schemas.microsoft.com/office/drawing/2016/5/12/chartex" xmlns:cx7="http://schemas.microsoft.com/office/drawing/2016/5/13/chartex" xmlns:cx8="http://schemas.microsoft.com/office/drawing/2016/5/14/chartex" xmlns:mc="http://schemas.openxmlformats.org/markup-compatibility/2006" xmlns:aink="http://schemas.microsoft.com/office/drawing/2016/ink" xmlns:am3d="http://schemas.microsoft.com/office/drawing/2017/model3d" xmlns:o="urn:schemas-microsoft-com:office:office" xmlns:r="http://schemas.openxmlformats.org/officeDocument/2006/relationships" xmlns:m="http://schemas.openxmlformats.org/officeDocument/2006/math" xmlns:v="urn:schemas-microsoft-com:vml" xmlns:wp14="http://schemas.microsoft.com/office/word/2010/wordprocessingDrawing" xmlns:wp="http://schemas.openxmlformats.org/drawingml/2006/wordprocessingDrawing" xmlns:w10="urn:schemas-microsoft-com:office:word" xmlns:w="http://schemas.openxmlformats.org/wordprocessingml/2006/main" xmlns:w14="http://schemas.microsoft.com/office/word/2010/wordml" xmlns:w15="http://schemas.microsoft.com/office/word/2012/wordml" xmlns:w16cex="http://schemas.microsoft.com/office/word/2018/wordml/cex" xmlns:w16cid="http://schemas.microsoft.com/office/word/2016/wordml/cid" xmlns:w16="http://schemas.microsoft.com/office/word/2018/wordml" xmlns:w16se="http://schemas.microsoft.com/office/word/2015/wordml/symex" xmlns:wpg="http://schemas.microsoft.com/office/word/2010/wordprocessingGroup" xmlns:wpi="http://schemas.microsoft.com/office/word/2010/wordprocessingInk" xmlns:wne="http://schemas.microsoft.com/office/word/2006/wordml" xmlns:wps="http://schemas.microsoft.com/office/word/2010/wordprocessingShape" mc:Ignorable="w14 w15 w16se w16cid w16 w16cex wp14">
   <w:sdt>
     <w:sdtPr>
       <w:id w:val="-26330786"/>
@@ -1694,7 +1937,7 @@
 </file>
 
 <file path=word/footnotes.xml><?xml version="1.0" encoding="utf-8"?>
-<w:footnotes xmlns:wpc="http://schemas.microsoft.com/office/word/2010/wordprocessingCanvas" xmlns:cx="http://schemas.microsoft.com/office/drawing/2014/chartex" xmlns:cx1="http://schemas.microsoft.com/office/drawing/2015/9/8/chartex" xmlns:cx2="http://schemas.microsoft.com/office/drawing/2015/10/21/chartex" xmlns:cx3="http://schemas.microsoft.com/office/drawing/2016/5/9/chartex" xmlns:cx4="http://schemas.microsoft.com/office/drawing/2016/5/10/chartex" xmlns:cx5="http://schemas.microsoft.com/office/drawing/2016/5/11/chartex" xmlns:cx6="http://schemas.microsoft.com/office/drawing/2016/5/12/chartex" xmlns:cx7="http://schemas.microsoft.com/office/drawing/2016/5/13/chartex" xmlns:cx8="http://schemas.microsoft.com/office/drawing/2016/5/14/chartex" xmlns:mc="http://schemas.openxmlformats.org/markup-compatibility/2006" xmlns:aink="http://schemas.microsoft.com/office/drawing/2016/ink" xmlns:am3d="http://schemas.microsoft.com/office/drawing/2017/model3d" xmlns:o="urn:schemas-microsoft-com:office:office" xmlns:r="http://schemas.openxmlformats.org/officeDocument/2006/relationships" xmlns:m="http://schemas.openxmlformats.org/officeDocument/2006/math" xmlns:v="urn:schemas-microsoft-com:vml" xmlns:wp14="http://schemas.microsoft.com/office/word/2010/wordprocessingDrawing" xmlns:wp="http://schemas.openxmlformats.org/drawingml/2006/wordprocessingDrawing" xmlns:w10="urn:schemas-microsoft-com:office:word" xmlns:w="http://schemas.openxmlformats.org/wordprocessingml/2006/main" xmlns:w14="http://schemas.microsoft.com/office/word/2010/wordml" xmlns:w15="http://schemas.microsoft.com/office/word/2012/wordml" xmlns:w16cid="http://schemas.microsoft.com/office/word/2016/wordml/cid" xmlns:w16se="http://schemas.microsoft.com/office/word/2015/wordml/symex" xmlns:wpg="http://schemas.microsoft.com/office/word/2010/wordprocessingGroup" xmlns:wpi="http://schemas.microsoft.com/office/word/2010/wordprocessingInk" xmlns:wne="http://schemas.microsoft.com/office/word/2006/wordml" xmlns:wps="http://schemas.microsoft.com/office/word/2010/wordprocessingShape" mc:Ignorable="w14 w15 w16se w16cid wp14">
+<w:footnotes xmlns:wpc="http://schemas.microsoft.com/office/word/2010/wordprocessingCanvas" xmlns:cx="http://schemas.microsoft.com/office/drawing/2014/chartex" xmlns:cx1="http://schemas.microsoft.com/office/drawing/2015/9/8/chartex" xmlns:cx2="http://schemas.microsoft.com/office/drawing/2015/10/21/chartex" xmlns:cx3="http://schemas.microsoft.com/office/drawing/2016/5/9/chartex" xmlns:cx4="http://schemas.microsoft.com/office/drawing/2016/5/10/chartex" xmlns:cx5="http://schemas.microsoft.com/office/drawing/2016/5/11/chartex" xmlns:cx6="http://schemas.microsoft.com/office/drawing/2016/5/12/chartex" xmlns:cx7="http://schemas.microsoft.com/office/drawing/2016/5/13/chartex" xmlns:cx8="http://schemas.microsoft.com/office/drawing/2016/5/14/chartex" xmlns:mc="http://schemas.openxmlformats.org/markup-compatibility/2006" xmlns:aink="http://schemas.microsoft.com/office/drawing/2016/ink" xmlns:am3d="http://schemas.microsoft.com/office/drawing/2017/model3d" xmlns:o="urn:schemas-microsoft-com:office:office" xmlns:r="http://schemas.openxmlformats.org/officeDocument/2006/relationships" xmlns:m="http://schemas.openxmlformats.org/officeDocument/2006/math" xmlns:v="urn:schemas-microsoft-com:vml" xmlns:wp14="http://schemas.microsoft.com/office/word/2010/wordprocessingDrawing" xmlns:wp="http://schemas.openxmlformats.org/drawingml/2006/wordprocessingDrawing" xmlns:w10="urn:schemas-microsoft-com:office:word" xmlns:w="http://schemas.openxmlformats.org/wordprocessingml/2006/main" xmlns:w14="http://schemas.microsoft.com/office/word/2010/wordml" xmlns:w15="http://schemas.microsoft.com/office/word/2012/wordml" xmlns:w16cex="http://schemas.microsoft.com/office/word/2018/wordml/cex" xmlns:w16cid="http://schemas.microsoft.com/office/word/2016/wordml/cid" xmlns:w16="http://schemas.microsoft.com/office/word/2018/wordml" xmlns:w16se="http://schemas.microsoft.com/office/word/2015/wordml/symex" xmlns:wpg="http://schemas.microsoft.com/office/word/2010/wordprocessingGroup" xmlns:wpi="http://schemas.microsoft.com/office/word/2010/wordprocessingInk" xmlns:wne="http://schemas.microsoft.com/office/word/2006/wordml" xmlns:wps="http://schemas.microsoft.com/office/word/2010/wordprocessingShape" mc:Ignorable="w14 w15 w16se w16cid w16 w16cex wp14">
   <w:footnote w:type="separator" w:id="-1">
     <w:p>
       <w:pPr>
@@ -1719,7 +1962,7 @@
 </file>
 
 <file path=word/header1.xml><?xml version="1.0" encoding="utf-8"?>
-<w:hdr xmlns:wpc="http://schemas.microsoft.com/office/word/2010/wordprocessingCanvas" xmlns:cx="http://schemas.microsoft.com/office/drawing/2014/chartex" xmlns:cx1="http://schemas.microsoft.com/office/drawing/2015/9/8/chartex" xmlns:cx2="http://schemas.microsoft.com/office/drawing/2015/10/21/chartex" xmlns:cx3="http://schemas.microsoft.com/office/drawing/2016/5/9/chartex" xmlns:cx4="http://schemas.microsoft.com/office/drawing/2016/5/10/chartex" xmlns:cx5="http://schemas.microsoft.com/office/drawing/2016/5/11/chartex" xmlns:cx6="http://schemas.microsoft.com/office/drawing/2016/5/12/chartex" xmlns:cx7="http://schemas.microsoft.com/office/drawing/2016/5/13/chartex" xmlns:cx8="http://schemas.microsoft.com/office/drawing/2016/5/14/chartex" xmlns:mc="http://schemas.openxmlformats.org/markup-compatibility/2006" xmlns:aink="http://schemas.microsoft.com/office/drawing/2016/ink" xmlns:am3d="http://schemas.microsoft.com/office/drawing/2017/model3d" xmlns:o="urn:schemas-microsoft-com:office:office" xmlns:r="http://schemas.openxmlformats.org/officeDocument/2006/relationships" xmlns:m="http://schemas.openxmlformats.org/officeDocument/2006/math" xmlns:v="urn:schemas-microsoft-com:vml" xmlns:wp14="http://schemas.microsoft.com/office/word/2010/wordprocessingDrawing" xmlns:wp="http://schemas.openxmlformats.org/drawingml/2006/wordprocessingDrawing" xmlns:w10="urn:schemas-microsoft-com:office:word" xmlns:w="http://schemas.openxmlformats.org/wordprocessingml/2006/main" xmlns:w14="http://schemas.microsoft.com/office/word/2010/wordml" xmlns:w15="http://schemas.microsoft.com/office/word/2012/wordml" xmlns:w16cid="http://schemas.microsoft.com/office/word/2016/wordml/cid" xmlns:w16se="http://schemas.microsoft.com/office/word/2015/wordml/symex" xmlns:wpg="http://schemas.microsoft.com/office/word/2010/wordprocessingGroup" xmlns:wpi="http://schemas.microsoft.com/office/word/2010/wordprocessingInk" xmlns:wne="http://schemas.microsoft.com/office/word/2006/wordml" xmlns:wps="http://schemas.microsoft.com/office/word/2010/wordprocessingShape" mc:Ignorable="w14 w15 w16se w16cid wp14">
+<w:hdr xmlns:wpc="http://schemas.microsoft.com/office/word/2010/wordprocessingCanvas" xmlns:cx="http://schemas.microsoft.com/office/drawing/2014/chartex" xmlns:cx1="http://schemas.microsoft.com/office/drawing/2015/9/8/chartex" xmlns:cx2="http://schemas.microsoft.com/office/drawing/2015/10/21/chartex" xmlns:cx3="http://schemas.microsoft.com/office/drawing/2016/5/9/chartex" xmlns:cx4="http://schemas.microsoft.com/office/drawing/2016/5/10/chartex" xmlns:cx5="http://schemas.microsoft.com/office/drawing/2016/5/11/chartex" xmlns:cx6="http://schemas.microsoft.com/office/drawing/2016/5/12/chartex" xmlns:cx7="http://schemas.microsoft.com/office/drawing/2016/5/13/chartex" xmlns:cx8="http://schemas.microsoft.com/office/drawing/2016/5/14/chartex" xmlns:mc="http://schemas.openxmlformats.org/markup-compatibility/2006" xmlns:aink="http://schemas.microsoft.com/office/drawing/2016/ink" xmlns:am3d="http://schemas.microsoft.com/office/drawing/2017/model3d" xmlns:o="urn:schemas-microsoft-com:office:office" xmlns:r="http://schemas.openxmlformats.org/officeDocument/2006/relationships" xmlns:m="http://schemas.openxmlformats.org/officeDocument/2006/math" xmlns:v="urn:schemas-microsoft-com:vml" xmlns:wp14="http://schemas.microsoft.com/office/word/2010/wordprocessingDrawing" xmlns:wp="http://schemas.openxmlformats.org/drawingml/2006/wordprocessingDrawing" xmlns:w10="urn:schemas-microsoft-com:office:word" xmlns:w="http://schemas.openxmlformats.org/wordprocessingml/2006/main" xmlns:w14="http://schemas.microsoft.com/office/word/2010/wordml" xmlns:w15="http://schemas.microsoft.com/office/word/2012/wordml" xmlns:w16cex="http://schemas.microsoft.com/office/word/2018/wordml/cex" xmlns:w16cid="http://schemas.microsoft.com/office/word/2016/wordml/cid" xmlns:w16="http://schemas.microsoft.com/office/word/2018/wordml" xmlns:w16se="http://schemas.microsoft.com/office/word/2015/wordml/symex" xmlns:wpg="http://schemas.microsoft.com/office/word/2010/wordprocessingGroup" xmlns:wpi="http://schemas.microsoft.com/office/word/2010/wordprocessingInk" xmlns:wne="http://schemas.microsoft.com/office/word/2006/wordml" xmlns:wps="http://schemas.microsoft.com/office/word/2010/wordprocessingShape" mc:Ignorable="w14 w15 w16se w16cid w16 w16cex wp14">
   <w:p>
     <w:pPr>
       <w:pStyle w:val="Header"/>
@@ -1851,11 +2094,11 @@
             </wp:anchor>
           </w:drawing>
         </mc:Choice>
-        <mc:Fallback xmlns:mv="urn:schemas-microsoft-com:mac:vml" xmlns:mo="http://schemas.microsoft.com/office/mac/office/2008/main">
+        <mc:Fallback>
           <w:pict>
-            <v:group w14:anchorId="43F419A3" id="Group_x0020_4" o:spid="_x0000_s1026" alt="Title: Background graphics" style="position:absolute;margin-left:0;margin-top:0;width:252pt;height:791.85pt;z-index:251661312;mso-width-percent:412;mso-height-percent:1000;mso-position-horizontal:left;mso-position-horizontal-relative:margin;mso-position-vertical:top;mso-position-vertical-relative:page;mso-width-percent:412;mso-height-percent:1000" coordsize="3200400,10056322" o:gfxdata="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">
-              <v:rect id="Rectangle_x0020_2" o:spid="_x0000_s1027" style="position:absolute;width:3200400;height:192024;visibility:visible;mso-wrap-style:square;v-text-anchor:middle" o:gfxdata="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" fillcolor="#4b3a2e [3215]" stroked="f" strokeweight="1pt"/>
-              <v:rect id="Rectangle_x0020_3" o:spid="_x0000_s1028" style="position:absolute;top:9964882;width:3200400;height:91440;visibility:visible;mso-wrap-style:square;v-text-anchor:middle" o:gfxdata="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" fillcolor="#4b3a2e [3215]" stroked="f" strokeweight="1pt"/>
+            <v:group w14:anchorId="00588400" id="Group 4" o:spid="_x0000_s1026" alt="Title: Background graphics" style="position:absolute;margin-left:0;margin-top:0;width:252pt;height:791.85pt;z-index:251661312;mso-width-percent:412;mso-height-percent:1000;mso-position-horizontal:left;mso-position-horizontal-relative:margin;mso-position-vertical:top;mso-position-vertical-relative:page;mso-width-percent:412;mso-height-percent:1000" coordsize="32004,100563" o:gfxdata="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">
+              <v:rect id="Rectangle 2" o:spid="_x0000_s1027" style="position:absolute;width:32004;height:1920;visibility:visible;mso-wrap-style:square;v-text-anchor:middle" o:gfxdata="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" fillcolor="#4b3a2e [3215]" stroked="f" strokeweight="1pt"/>
+              <v:rect id="Rectangle 3" o:spid="_x0000_s1028" style="position:absolute;top:99648;width:32004;height:915;visibility:visible;mso-wrap-style:square;v-text-anchor:middle" o:gfxdata="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" fillcolor="#4b3a2e [3215]" stroked="f" strokeweight="1pt"/>
               <w10:wrap anchorx="margin" anchory="page"/>
             </v:group>
           </w:pict>
@@ -1867,7 +2110,7 @@
 </file>
 
 <file path=word/header2.xml><?xml version="1.0" encoding="utf-8"?>
-<w:hdr xmlns:wpc="http://schemas.microsoft.com/office/word/2010/wordprocessingCanvas" xmlns:cx="http://schemas.microsoft.com/office/drawing/2014/chartex" xmlns:cx1="http://schemas.microsoft.com/office/drawing/2015/9/8/chartex" xmlns:cx2="http://schemas.microsoft.com/office/drawing/2015/10/21/chartex" xmlns:cx3="http://schemas.microsoft.com/office/drawing/2016/5/9/chartex" xmlns:cx4="http://schemas.microsoft.com/office/drawing/2016/5/10/chartex" xmlns:cx5="http://schemas.microsoft.com/office/drawing/2016/5/11/chartex" xmlns:cx6="http://schemas.microsoft.com/office/drawing/2016/5/12/chartex" xmlns:cx7="http://schemas.microsoft.com/office/drawing/2016/5/13/chartex" xmlns:cx8="http://schemas.microsoft.com/office/drawing/2016/5/14/chartex" xmlns:mc="http://schemas.openxmlformats.org/markup-compatibility/2006" xmlns:aink="http://schemas.microsoft.com/office/drawing/2016/ink" xmlns:am3d="http://schemas.microsoft.com/office/drawing/2017/model3d" xmlns:o="urn:schemas-microsoft-com:office:office" xmlns:r="http://schemas.openxmlformats.org/officeDocument/2006/relationships" xmlns:m="http://schemas.openxmlformats.org/officeDocument/2006/math" xmlns:v="urn:schemas-microsoft-com:vml" xmlns:wp14="http://schemas.microsoft.com/office/word/2010/wordprocessingDrawing" xmlns:wp="http://schemas.openxmlformats.org/drawingml/2006/wordprocessingDrawing" xmlns:w10="urn:schemas-microsoft-com:office:word" xmlns:w="http://schemas.openxmlformats.org/wordprocessingml/2006/main" xmlns:w14="http://schemas.microsoft.com/office/word/2010/wordml" xmlns:w15="http://schemas.microsoft.com/office/word/2012/wordml" xmlns:w16cid="http://schemas.microsoft.com/office/word/2016/wordml/cid" xmlns:w16se="http://schemas.microsoft.com/office/word/2015/wordml/symex" xmlns:wpg="http://schemas.microsoft.com/office/word/2010/wordprocessingGroup" xmlns:wpi="http://schemas.microsoft.com/office/word/2010/wordprocessingInk" xmlns:wne="http://schemas.microsoft.com/office/word/2006/wordml" xmlns:wps="http://schemas.microsoft.com/office/word/2010/wordprocessingShape" mc:Ignorable="w14 w15 w16se w16cid wp14">
+<w:hdr xmlns:wpc="http://schemas.microsoft.com/office/word/2010/wordprocessingCanvas" xmlns:cx="http://schemas.microsoft.com/office/drawing/2014/chartex" xmlns:cx1="http://schemas.microsoft.com/office/drawing/2015/9/8/chartex" xmlns:cx2="http://schemas.microsoft.com/office/drawing/2015/10/21/chartex" xmlns:cx3="http://schemas.microsoft.com/office/drawing/2016/5/9/chartex" xmlns:cx4="http://schemas.microsoft.com/office/drawing/2016/5/10/chartex" xmlns:cx5="http://schemas.microsoft.com/office/drawing/2016/5/11/chartex" xmlns:cx6="http://schemas.microsoft.com/office/drawing/2016/5/12/chartex" xmlns:cx7="http://schemas.microsoft.com/office/drawing/2016/5/13/chartex" xmlns:cx8="http://schemas.microsoft.com/office/drawing/2016/5/14/chartex" xmlns:mc="http://schemas.openxmlformats.org/markup-compatibility/2006" xmlns:aink="http://schemas.microsoft.com/office/drawing/2016/ink" xmlns:am3d="http://schemas.microsoft.com/office/drawing/2017/model3d" xmlns:o="urn:schemas-microsoft-com:office:office" xmlns:r="http://schemas.openxmlformats.org/officeDocument/2006/relationships" xmlns:m="http://schemas.openxmlformats.org/officeDocument/2006/math" xmlns:v="urn:schemas-microsoft-com:vml" xmlns:wp14="http://schemas.microsoft.com/office/word/2010/wordprocessingDrawing" xmlns:wp="http://schemas.openxmlformats.org/drawingml/2006/wordprocessingDrawing" xmlns:w10="urn:schemas-microsoft-com:office:word" xmlns:w="http://schemas.openxmlformats.org/wordprocessingml/2006/main" xmlns:w14="http://schemas.microsoft.com/office/word/2010/wordml" xmlns:w15="http://schemas.microsoft.com/office/word/2012/wordml" xmlns:w16cex="http://schemas.microsoft.com/office/word/2018/wordml/cex" xmlns:w16cid="http://schemas.microsoft.com/office/word/2016/wordml/cid" xmlns:w16="http://schemas.microsoft.com/office/word/2018/wordml" xmlns:w16se="http://schemas.microsoft.com/office/word/2015/wordml/symex" xmlns:wpg="http://schemas.microsoft.com/office/word/2010/wordprocessingGroup" xmlns:wpi="http://schemas.microsoft.com/office/word/2010/wordprocessingInk" xmlns:wne="http://schemas.microsoft.com/office/word/2006/wordml" xmlns:wps="http://schemas.microsoft.com/office/word/2010/wordprocessingShape" mc:Ignorable="w14 w15 w16se w16cid w16 w16cex wp14">
   <w:p>
     <w:pPr>
       <w:pStyle w:val="Header"/>
@@ -1999,11 +2242,11 @@
             </wp:anchor>
           </w:drawing>
         </mc:Choice>
-        <mc:Fallback xmlns:mv="urn:schemas-microsoft-com:mac:vml" xmlns:mo="http://schemas.microsoft.com/office/mac/office/2008/main">
+        <mc:Fallback>
           <w:pict>
-            <v:group w14:anchorId="40E0563E" id="Group_x0020_5" o:spid="_x0000_s1026" alt="Title: Background graphics" style="position:absolute;margin-left:0;margin-top:0;width:252pt;height:791.85pt;z-index:251663360;mso-width-percent:412;mso-height-percent:1000;mso-position-horizontal:left;mso-position-horizontal-relative:margin;mso-position-vertical:top;mso-position-vertical-relative:page;mso-width-percent:412;mso-height-percent:1000" coordsize="3200400,10056322" o:gfxdata="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">
-              <v:rect id="Rectangle_x0020_6" o:spid="_x0000_s1027" style="position:absolute;width:3200400;height:192024;visibility:visible;mso-wrap-style:square;v-text-anchor:middle" o:gfxdata="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" fillcolor="#4b3a2e [3215]" stroked="f" strokeweight="1pt"/>
-              <v:rect id="Rectangle_x0020_7" o:spid="_x0000_s1028" style="position:absolute;top:9964882;width:3200400;height:91440;visibility:visible;mso-wrap-style:square;v-text-anchor:middle" o:gfxdata="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" fillcolor="#4b3a2e [3215]" stroked="f" strokeweight="1pt"/>
+            <v:group w14:anchorId="63E75EAF" id="Group 5" o:spid="_x0000_s1026" alt="Title: Background graphics" style="position:absolute;margin-left:0;margin-top:0;width:252pt;height:791.85pt;z-index:251663360;mso-width-percent:412;mso-height-percent:1000;mso-position-horizontal:left;mso-position-horizontal-relative:margin;mso-position-vertical:top;mso-position-vertical-relative:page;mso-width-percent:412;mso-height-percent:1000" coordsize="32004,100563" o:gfxdata="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">
+              <v:rect id="Rectangle 6" o:spid="_x0000_s1027" style="position:absolute;width:32004;height:1920;visibility:visible;mso-wrap-style:square;v-text-anchor:middle" o:gfxdata="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" fillcolor="#4b3a2e [3215]" stroked="f" strokeweight="1pt"/>
+              <v:rect id="Rectangle 7" o:spid="_x0000_s1028" style="position:absolute;top:99648;width:32004;height:915;visibility:visible;mso-wrap-style:square;v-text-anchor:middle" o:gfxdata="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" fillcolor="#4b3a2e [3215]" stroked="f" strokeweight="1pt"/>
               <w10:wrap anchorx="margin" anchory="page"/>
             </v:group>
           </w:pict>
@@ -2015,7 +2258,7 @@
 </file>
 
 <file path=word/numbering.xml><?xml version="1.0" encoding="utf-8"?>
-<w:numbering xmlns:wpc="http://schemas.microsoft.com/office/word/2010/wordprocessingCanvas" xmlns:cx="http://schemas.microsoft.com/office/drawing/2014/chartex" xmlns:cx1="http://schemas.microsoft.com/office/drawing/2015/9/8/chartex" xmlns:cx2="http://schemas.microsoft.com/office/drawing/2015/10/21/chartex" xmlns:cx3="http://schemas.microsoft.com/office/drawing/2016/5/9/chartex" xmlns:cx4="http://schemas.microsoft.com/office/drawing/2016/5/10/chartex" xmlns:cx5="http://schemas.microsoft.com/office/drawing/2016/5/11/chartex" xmlns:cx6="http://schemas.microsoft.com/office/drawing/2016/5/12/chartex" xmlns:cx7="http://schemas.microsoft.com/office/drawing/2016/5/13/chartex" xmlns:cx8="http://schemas.microsoft.com/office/drawing/2016/5/14/chartex" xmlns:mc="http://schemas.openxmlformats.org/markup-compatibility/2006" xmlns:aink="http://schemas.microsoft.com/office/drawing/2016/ink" xmlns:am3d="http://schemas.microsoft.com/office/drawing/2017/model3d" xmlns:o="urn:schemas-microsoft-com:office:office" xmlns:r="http://schemas.openxmlformats.org/officeDocument/2006/relationships" xmlns:m="http://schemas.openxmlformats.org/officeDocument/2006/math" xmlns:v="urn:schemas-microsoft-com:vml" xmlns:wp14="http://schemas.microsoft.com/office/word/2010/wordprocessingDrawing" xmlns:wp="http://schemas.openxmlformats.org/drawingml/2006/wordprocessingDrawing" xmlns:w10="urn:schemas-microsoft-com:office:word" xmlns:w="http://schemas.openxmlformats.org/wordprocessingml/2006/main" xmlns:w14="http://schemas.microsoft.com/office/word/2010/wordml" xmlns:w15="http://schemas.microsoft.com/office/word/2012/wordml" xmlns:w16cid="http://schemas.microsoft.com/office/word/2016/wordml/cid" xmlns:w16se="http://schemas.microsoft.com/office/word/2015/wordml/symex" xmlns:wpg="http://schemas.microsoft.com/office/word/2010/wordprocessingGroup" xmlns:wpi="http://schemas.microsoft.com/office/word/2010/wordprocessingInk" xmlns:wne="http://schemas.microsoft.com/office/word/2006/wordml" xmlns:wps="http://schemas.microsoft.com/office/word/2010/wordprocessingShape" mc:Ignorable="w14 w15 w16se w16cid wp14">
+<w:numbering xmlns:wpc="http://schemas.microsoft.com/office/word/2010/wordprocessingCanvas" xmlns:cx="http://schemas.microsoft.com/office/drawing/2014/chartex" xmlns:cx1="http://schemas.microsoft.com/office/drawing/2015/9/8/chartex" xmlns:cx2="http://schemas.microsoft.com/office/drawing/2015/10/21/chartex" xmlns:cx3="http://schemas.microsoft.com/office/drawing/2016/5/9/chartex" xmlns:cx4="http://schemas.microsoft.com/office/drawing/2016/5/10/chartex" xmlns:cx5="http://schemas.microsoft.com/office/drawing/2016/5/11/chartex" xmlns:cx6="http://schemas.microsoft.com/office/drawing/2016/5/12/chartex" xmlns:cx7="http://schemas.microsoft.com/office/drawing/2016/5/13/chartex" xmlns:cx8="http://schemas.microsoft.com/office/drawing/2016/5/14/chartex" xmlns:mc="http://schemas.openxmlformats.org/markup-compatibility/2006" xmlns:aink="http://schemas.microsoft.com/office/drawing/2016/ink" xmlns:am3d="http://schemas.microsoft.com/office/drawing/2017/model3d" xmlns:o="urn:schemas-microsoft-com:office:office" xmlns:r="http://schemas.openxmlformats.org/officeDocument/2006/relationships" xmlns:m="http://schemas.openxmlformats.org/officeDocument/2006/math" xmlns:v="urn:schemas-microsoft-com:vml" xmlns:wp14="http://schemas.microsoft.com/office/word/2010/wordprocessingDrawing" xmlns:wp="http://schemas.openxmlformats.org/drawingml/2006/wordprocessingDrawing" xmlns:w10="urn:schemas-microsoft-com:office:word" xmlns:w="http://schemas.openxmlformats.org/wordprocessingml/2006/main" xmlns:w14="http://schemas.microsoft.com/office/word/2010/wordml" xmlns:w15="http://schemas.microsoft.com/office/word/2012/wordml" xmlns:w16cex="http://schemas.microsoft.com/office/word/2018/wordml/cex" xmlns:w16cid="http://schemas.microsoft.com/office/word/2016/wordml/cid" xmlns:w16="http://schemas.microsoft.com/office/word/2018/wordml" xmlns:w16se="http://schemas.microsoft.com/office/word/2015/wordml/symex" xmlns:wpg="http://schemas.microsoft.com/office/word/2010/wordprocessingGroup" xmlns:wpi="http://schemas.microsoft.com/office/word/2010/wordprocessingInk" xmlns:wne="http://schemas.microsoft.com/office/word/2006/wordml" xmlns:wps="http://schemas.microsoft.com/office/word/2010/wordprocessingShape" mc:Ignorable="w14 w15 w16se w16cid w16 w16cex wp14">
   <w:abstractNum w:abstractNumId="0" w15:restartNumberingAfterBreak="0">
     <w:nsid w:val="FFFFFF7C"/>
     <w:multiLevelType w:val="singleLevel"/>
@@ -2428,6 +2671,118 @@
     </w:lvl>
   </w:abstractNum>
   <w:abstractNum w:abstractNumId="12" w15:restartNumberingAfterBreak="0">
+    <w:nsid w:val="6A451691"/>
+    <w:multiLevelType w:val="hybridMultilevel"/>
+    <w:tmpl w:val="388CD32A"/>
+    <w:lvl w:ilvl="0" w:tplc="B7C6B018">
+      <w:numFmt w:val="bullet"/>
+      <w:lvlText w:val="-"/>
+      <w:lvlJc w:val="left"/>
+      <w:pPr>
+        <w:ind w:left="720" w:hanging="360"/>
+      </w:pPr>
+      <w:rPr>
+        <w:rFonts w:ascii="Century Gothic" w:eastAsiaTheme="minorHAnsi" w:hAnsi="Century Gothic" w:cstheme="minorBidi" w:hint="default"/>
+      </w:rPr>
+    </w:lvl>
+    <w:lvl w:ilvl="1" w:tplc="04090003" w:tentative="1">
+      <w:start w:val="1"/>
+      <w:numFmt w:val="bullet"/>
+      <w:lvlText w:val="o"/>
+      <w:lvlJc w:val="left"/>
+      <w:pPr>
+        <w:ind w:left="1440" w:hanging="360"/>
+      </w:pPr>
+      <w:rPr>
+        <w:rFonts w:ascii="Courier New" w:hAnsi="Courier New" w:cs="Courier New" w:hint="default"/>
+      </w:rPr>
+    </w:lvl>
+    <w:lvl w:ilvl="2" w:tplc="04090005" w:tentative="1">
+      <w:start w:val="1"/>
+      <w:numFmt w:val="bullet"/>
+      <w:lvlText w:val=""/>
+      <w:lvlJc w:val="left"/>
+      <w:pPr>
+        <w:ind w:left="2160" w:hanging="360"/>
+      </w:pPr>
+      <w:rPr>
+        <w:rFonts w:ascii="Wingdings" w:hAnsi="Wingdings" w:hint="default"/>
+      </w:rPr>
+    </w:lvl>
+    <w:lvl w:ilvl="3" w:tplc="04090001" w:tentative="1">
+      <w:start w:val="1"/>
+      <w:numFmt w:val="bullet"/>
+      <w:lvlText w:val=""/>
+      <w:lvlJc w:val="left"/>
+      <w:pPr>
+        <w:ind w:left="2880" w:hanging="360"/>
+      </w:pPr>
+      <w:rPr>
+        <w:rFonts w:ascii="Symbol" w:hAnsi="Symbol" w:hint="default"/>
+      </w:rPr>
+    </w:lvl>
+    <w:lvl w:ilvl="4" w:tplc="04090003" w:tentative="1">
+      <w:start w:val="1"/>
+      <w:numFmt w:val="bullet"/>
+      <w:lvlText w:val="o"/>
+      <w:lvlJc w:val="left"/>
+      <w:pPr>
+        <w:ind w:left="3600" w:hanging="360"/>
+      </w:pPr>
+      <w:rPr>
+        <w:rFonts w:ascii="Courier New" w:hAnsi="Courier New" w:cs="Courier New" w:hint="default"/>
+      </w:rPr>
+    </w:lvl>
+    <w:lvl w:ilvl="5" w:tplc="04090005" w:tentative="1">
+      <w:start w:val="1"/>
+      <w:numFmt w:val="bullet"/>
+      <w:lvlText w:val=""/>
+      <w:lvlJc w:val="left"/>
+      <w:pPr>
+        <w:ind w:left="4320" w:hanging="360"/>
+      </w:pPr>
+      <w:rPr>
+        <w:rFonts w:ascii="Wingdings" w:hAnsi="Wingdings" w:hint="default"/>
+      </w:rPr>
+    </w:lvl>
+    <w:lvl w:ilvl="6" w:tplc="04090001" w:tentative="1">
+      <w:start w:val="1"/>
+      <w:numFmt w:val="bullet"/>
+      <w:lvlText w:val=""/>
+      <w:lvlJc w:val="left"/>
+      <w:pPr>
+        <w:ind w:left="5040" w:hanging="360"/>
+      </w:pPr>
+      <w:rPr>
+        <w:rFonts w:ascii="Symbol" w:hAnsi="Symbol" w:hint="default"/>
+      </w:rPr>
+    </w:lvl>
+    <w:lvl w:ilvl="7" w:tplc="04090003" w:tentative="1">
+      <w:start w:val="1"/>
+      <w:numFmt w:val="bullet"/>
+      <w:lvlText w:val="o"/>
+      <w:lvlJc w:val="left"/>
+      <w:pPr>
+        <w:ind w:left="5760" w:hanging="360"/>
+      </w:pPr>
+      <w:rPr>
+        <w:rFonts w:ascii="Courier New" w:hAnsi="Courier New" w:cs="Courier New" w:hint="default"/>
+      </w:rPr>
+    </w:lvl>
+    <w:lvl w:ilvl="8" w:tplc="04090005" w:tentative="1">
+      <w:start w:val="1"/>
+      <w:numFmt w:val="bullet"/>
+      <w:lvlText w:val=""/>
+      <w:lvlJc w:val="left"/>
+      <w:pPr>
+        <w:ind w:left="6480" w:hanging="360"/>
+      </w:pPr>
+      <w:rPr>
+        <w:rFonts w:ascii="Wingdings" w:hAnsi="Wingdings" w:hint="default"/>
+      </w:rPr>
+    </w:lvl>
+  </w:abstractNum>
+  <w:abstractNum w:abstractNumId="13" w15:restartNumberingAfterBreak="0">
     <w:nsid w:val="7EDE62FC"/>
     <w:multiLevelType w:val="hybridMultilevel"/>
     <w:tmpl w:val="7102E402"/>
@@ -2574,16 +2929,19 @@
     <w:abstractNumId w:val="11"/>
   </w:num>
   <w:num w:numId="12">
-    <w:abstractNumId w:val="12"/>
+    <w:abstractNumId w:val="13"/>
   </w:num>
   <w:num w:numId="13">
     <w:abstractNumId w:val="10"/>
+  </w:num>
+  <w:num w:numId="14">
+    <w:abstractNumId w:val="12"/>
   </w:num>
 </w:numbering>
 </file>
 
 <file path=word/styles.xml><?xml version="1.0" encoding="utf-8"?>
-<w:styles xmlns:mc="http://schemas.openxmlformats.org/markup-compatibility/2006" xmlns:r="http://schemas.openxmlformats.org/officeDocument/2006/relationships" xmlns:w="http://schemas.openxmlformats.org/wordprocessingml/2006/main" xmlns:w14="http://schemas.microsoft.com/office/word/2010/wordml" xmlns:w15="http://schemas.microsoft.com/office/word/2012/wordml" xmlns:w16cid="http://schemas.microsoft.com/office/word/2016/wordml/cid" xmlns:w16se="http://schemas.microsoft.com/office/word/2015/wordml/symex" mc:Ignorable="w14 w15 w16se w16cid">
+<w:styles xmlns:mc="http://schemas.openxmlformats.org/markup-compatibility/2006" xmlns:r="http://schemas.openxmlformats.org/officeDocument/2006/relationships" xmlns:w="http://schemas.openxmlformats.org/wordprocessingml/2006/main" xmlns:w14="http://schemas.microsoft.com/office/word/2010/wordml" xmlns:w15="http://schemas.microsoft.com/office/word/2012/wordml" xmlns:w16cex="http://schemas.microsoft.com/office/word/2018/wordml/cex" xmlns:w16cid="http://schemas.microsoft.com/office/word/2016/wordml/cid" xmlns:w16="http://schemas.microsoft.com/office/word/2018/wordml" xmlns:w16se="http://schemas.microsoft.com/office/word/2015/wordml/symex" mc:Ignorable="w14 w15 w16se w16cid w16 w16cex">
   <w:docDefaults>
     <w:rPrDefault>
       <w:rPr>
@@ -3830,7 +4188,7 @@
 </file>
 
 <file path=word/glossary/document.xml><?xml version="1.0" encoding="utf-8"?>
-<w:glossaryDocument xmlns:wpc="http://schemas.microsoft.com/office/word/2010/wordprocessingCanvas" xmlns:cx="http://schemas.microsoft.com/office/drawing/2014/chartex" xmlns:cx1="http://schemas.microsoft.com/office/drawing/2015/9/8/chartex" xmlns:cx2="http://schemas.microsoft.com/office/drawing/2015/10/21/chartex" xmlns:cx3="http://schemas.microsoft.com/office/drawing/2016/5/9/chartex" xmlns:cx4="http://schemas.microsoft.com/office/drawing/2016/5/10/chartex" xmlns:cx5="http://schemas.microsoft.com/office/drawing/2016/5/11/chartex" xmlns:cx6="http://schemas.microsoft.com/office/drawing/2016/5/12/chartex" xmlns:cx7="http://schemas.microsoft.com/office/drawing/2016/5/13/chartex" xmlns:cx8="http://schemas.microsoft.com/office/drawing/2016/5/14/chartex" xmlns:mc="http://schemas.openxmlformats.org/markup-compatibility/2006" xmlns:aink="http://schemas.microsoft.com/office/drawing/2016/ink" xmlns:am3d="http://schemas.microsoft.com/office/drawing/2017/model3d" xmlns:o="urn:schemas-microsoft-com:office:office" xmlns:r="http://schemas.openxmlformats.org/officeDocument/2006/relationships" xmlns:m="http://schemas.openxmlformats.org/officeDocument/2006/math" xmlns:v="urn:schemas-microsoft-com:vml" xmlns:wp14="http://schemas.microsoft.com/office/word/2010/wordprocessingDrawing" xmlns:wp="http://schemas.openxmlformats.org/drawingml/2006/wordprocessingDrawing" xmlns:w10="urn:schemas-microsoft-com:office:word" xmlns:w="http://schemas.openxmlformats.org/wordprocessingml/2006/main" xmlns:w14="http://schemas.microsoft.com/office/word/2010/wordml" xmlns:w15="http://schemas.microsoft.com/office/word/2012/wordml" xmlns:w16cid="http://schemas.microsoft.com/office/word/2016/wordml/cid" xmlns:w16se="http://schemas.microsoft.com/office/word/2015/wordml/symex" xmlns:wpg="http://schemas.microsoft.com/office/word/2010/wordprocessingGroup" xmlns:wpi="http://schemas.microsoft.com/office/word/2010/wordprocessingInk" xmlns:wne="http://schemas.microsoft.com/office/word/2006/wordml" xmlns:wps="http://schemas.microsoft.com/office/word/2010/wordprocessingShape" mc:Ignorable="w14 w15 w16se w16cid wp14">
+<w:glossaryDocument xmlns:wpc="http://schemas.microsoft.com/office/word/2010/wordprocessingCanvas" xmlns:cx="http://schemas.microsoft.com/office/drawing/2014/chartex" xmlns:cx1="http://schemas.microsoft.com/office/drawing/2015/9/8/chartex" xmlns:cx2="http://schemas.microsoft.com/office/drawing/2015/10/21/chartex" xmlns:cx3="http://schemas.microsoft.com/office/drawing/2016/5/9/chartex" xmlns:cx4="http://schemas.microsoft.com/office/drawing/2016/5/10/chartex" xmlns:cx5="http://schemas.microsoft.com/office/drawing/2016/5/11/chartex" xmlns:cx6="http://schemas.microsoft.com/office/drawing/2016/5/12/chartex" xmlns:cx7="http://schemas.microsoft.com/office/drawing/2016/5/13/chartex" xmlns:cx8="http://schemas.microsoft.com/office/drawing/2016/5/14/chartex" xmlns:mc="http://schemas.openxmlformats.org/markup-compatibility/2006" xmlns:aink="http://schemas.microsoft.com/office/drawing/2016/ink" xmlns:am3d="http://schemas.microsoft.com/office/drawing/2017/model3d" xmlns:o="urn:schemas-microsoft-com:office:office" xmlns:r="http://schemas.openxmlformats.org/officeDocument/2006/relationships" xmlns:m="http://schemas.openxmlformats.org/officeDocument/2006/math" xmlns:v="urn:schemas-microsoft-com:vml" xmlns:wp14="http://schemas.microsoft.com/office/word/2010/wordprocessingDrawing" xmlns:wp="http://schemas.openxmlformats.org/drawingml/2006/wordprocessingDrawing" xmlns:w10="urn:schemas-microsoft-com:office:word" xmlns:w="http://schemas.openxmlformats.org/wordprocessingml/2006/main" xmlns:w14="http://schemas.microsoft.com/office/word/2010/wordml" xmlns:w15="http://schemas.microsoft.com/office/word/2012/wordml" xmlns:w16cex="http://schemas.microsoft.com/office/word/2018/wordml/cex" xmlns:w16cid="http://schemas.microsoft.com/office/word/2016/wordml/cid" xmlns:w16="http://schemas.microsoft.com/office/word/2018/wordml" xmlns:w16se="http://schemas.microsoft.com/office/word/2015/wordml/symex" xmlns:wpg="http://schemas.microsoft.com/office/word/2010/wordprocessingGroup" xmlns:wpi="http://schemas.microsoft.com/office/word/2010/wordprocessingInk" xmlns:wne="http://schemas.microsoft.com/office/word/2006/wordml" xmlns:wps="http://schemas.microsoft.com/office/word/2010/wordprocessingShape" mc:Ignorable="w14 w15 w16se w16cid w16 w16cex wp14">
   <w:docParts>
     <w:docPart>
       <w:docPartPr>
@@ -3915,11 +4273,11 @@
 </file>
 
 <file path=word/glossary/fontTable.xml><?xml version="1.0" encoding="utf-8"?>
-<w:fonts xmlns:mc="http://schemas.openxmlformats.org/markup-compatibility/2006" xmlns:r="http://schemas.openxmlformats.org/officeDocument/2006/relationships" xmlns:w="http://schemas.openxmlformats.org/wordprocessingml/2006/main" xmlns:w14="http://schemas.microsoft.com/office/word/2010/wordml" xmlns:w15="http://schemas.microsoft.com/office/word/2012/wordml" xmlns:w16cid="http://schemas.microsoft.com/office/word/2016/wordml/cid" xmlns:w16se="http://schemas.microsoft.com/office/word/2015/wordml/symex" mc:Ignorable="w14 w15 w16se w16cid">
+<w:fonts xmlns:mc="http://schemas.openxmlformats.org/markup-compatibility/2006" xmlns:r="http://schemas.openxmlformats.org/officeDocument/2006/relationships" xmlns:w="http://schemas.openxmlformats.org/wordprocessingml/2006/main" xmlns:w14="http://schemas.microsoft.com/office/word/2010/wordml" xmlns:w15="http://schemas.microsoft.com/office/word/2012/wordml" xmlns:w16cex="http://schemas.microsoft.com/office/word/2018/wordml/cex" xmlns:w16cid="http://schemas.microsoft.com/office/word/2016/wordml/cid" xmlns:w16="http://schemas.microsoft.com/office/word/2018/wordml" xmlns:w16se="http://schemas.microsoft.com/office/word/2015/wordml/symex" mc:Ignorable="w14 w15 w16se w16cid w16 w16cex">
   <w:font w:name="Symbol">
     <w:panose1 w:val="05050102010706020507"/>
     <w:charset w:val="02"/>
-    <w:family w:val="auto"/>
+    <w:family w:val="roman"/>
     <w:pitch w:val="variable"/>
     <w:sig w:usb0="00000000" w:usb1="10000000" w:usb2="00000000" w:usb3="00000000" w:csb0="80000000" w:csb1="00000000"/>
   </w:font>
@@ -3935,7 +4293,7 @@
     <w:charset w:val="00"/>
     <w:family w:val="modern"/>
     <w:pitch w:val="fixed"/>
-    <w:sig w:usb0="E0002AFF" w:usb1="C0007843" w:usb2="00000009" w:usb3="00000000" w:csb0="000001FF" w:csb1="00000000"/>
+    <w:sig w:usb0="E0002EFF" w:usb1="C0007843" w:usb2="00000009" w:usb3="00000000" w:csb0="000001FF" w:csb1="00000000"/>
   </w:font>
   <w:font w:name="Wingdings">
     <w:panose1 w:val="05000000000000000000"/>
@@ -3945,7 +4303,7 @@
     <w:sig w:usb0="00000000" w:usb1="10000000" w:usb2="00000000" w:usb3="00000000" w:csb0="80000000" w:csb1="00000000"/>
   </w:font>
   <w:font w:name="Century Gothic">
-    <w:panose1 w:val="020B0502020202020204"/>
+    <w:altName w:val="Century Gothic"/>
     <w:charset w:val="00"/>
     <w:family w:val="swiss"/>
     <w:pitch w:val="variable"/>
@@ -3976,7 +4334,7 @@
   <w:font w:name="Tahoma">
     <w:panose1 w:val="020B0604030504040204"/>
     <w:charset w:val="00"/>
-    <w:family w:val="auto"/>
+    <w:family w:val="swiss"/>
     <w:pitch w:val="variable"/>
     <w:sig w:usb0="E1002EFF" w:usb1="C000605B" w:usb2="00000029" w:usb3="00000000" w:csb0="000101FF" w:csb1="00000000"/>
   </w:font>
@@ -3985,7 +4343,7 @@
     <w:charset w:val="00"/>
     <w:family w:val="swiss"/>
     <w:pitch w:val="variable"/>
-    <w:sig w:usb0="E0002AFF" w:usb1="C000247B" w:usb2="00000009" w:usb3="00000000" w:csb0="000001FF" w:csb1="00000000"/>
+    <w:sig w:usb0="E4002EFF" w:usb1="C000247B" w:usb2="00000009" w:usb3="00000000" w:csb0="000001FF" w:csb1="00000000"/>
   </w:font>
   <w:font w:name="DengXian">
     <w:altName w:val="等线"/>
@@ -3997,7 +4355,6 @@
   </w:font>
   <w:font w:name="DengXian Light">
     <w:altName w:val="等线 Light"/>
-    <w:panose1 w:val="02010600030101010101"/>
     <w:charset w:val="86"/>
     <w:family w:val="auto"/>
     <w:pitch w:val="variable"/>
@@ -4006,15 +4363,15 @@
   <w:font w:name="Calibri Light">
     <w:panose1 w:val="020F0302020204030204"/>
     <w:charset w:val="00"/>
-    <w:family w:val="auto"/>
+    <w:family w:val="swiss"/>
     <w:pitch w:val="variable"/>
-    <w:sig w:usb0="A00002EF" w:usb1="4000207B" w:usb2="00000000" w:usb3="00000000" w:csb0="0000019F" w:csb1="00000000"/>
+    <w:sig w:usb0="E4002EFF" w:usb1="C000247B" w:usb2="00000009" w:usb3="00000000" w:csb0="000001FF" w:csb1="00000000"/>
   </w:font>
 </w:fonts>
 </file>
 
 <file path=word/glossary/settings.xml><?xml version="1.0" encoding="utf-8"?>
-<w:settings xmlns:mc="http://schemas.openxmlformats.org/markup-compatibility/2006" xmlns:o="urn:schemas-microsoft-com:office:office" xmlns:r="http://schemas.openxmlformats.org/officeDocument/2006/relationships" xmlns:m="http://schemas.openxmlformats.org/officeDocument/2006/math" xmlns:v="urn:schemas-microsoft-com:vml" xmlns:w10="urn:schemas-microsoft-com:office:word" xmlns:w="http://schemas.openxmlformats.org/wordprocessingml/2006/main" xmlns:w14="http://schemas.microsoft.com/office/word/2010/wordml" xmlns:w15="http://schemas.microsoft.com/office/word/2012/wordml" xmlns:w16cid="http://schemas.microsoft.com/office/word/2016/wordml/cid" xmlns:w16se="http://schemas.microsoft.com/office/word/2015/wordml/symex" xmlns:sl="http://schemas.openxmlformats.org/schemaLibrary/2006/main" mc:Ignorable="w14 w15 w16se w16cid">
+<w:settings xmlns:mc="http://schemas.openxmlformats.org/markup-compatibility/2006" xmlns:o="urn:schemas-microsoft-com:office:office" xmlns:r="http://schemas.openxmlformats.org/officeDocument/2006/relationships" xmlns:m="http://schemas.openxmlformats.org/officeDocument/2006/math" xmlns:v="urn:schemas-microsoft-com:vml" xmlns:w10="urn:schemas-microsoft-com:office:word" xmlns:w="http://schemas.openxmlformats.org/wordprocessingml/2006/main" xmlns:w14="http://schemas.microsoft.com/office/word/2010/wordml" xmlns:w15="http://schemas.microsoft.com/office/word/2012/wordml" xmlns:w16cex="http://schemas.microsoft.com/office/word/2018/wordml/cex" xmlns:w16cid="http://schemas.microsoft.com/office/word/2016/wordml/cid" xmlns:w16="http://schemas.microsoft.com/office/word/2018/wordml" xmlns:w16se="http://schemas.microsoft.com/office/word/2015/wordml/symex" xmlns:sl="http://schemas.openxmlformats.org/schemaLibrary/2006/main" mc:Ignorable="w14 w15 w16se w16cid w16 w16cex">
   <w:view w:val="normal"/>
   <w:defaultTabStop w:val="720"/>
   <w:characterSpacingControl w:val="doNotCompress"/>
@@ -4035,6 +4392,7 @@
     <w:rsid w:val="003643BC"/>
     <w:rsid w:val="00387647"/>
     <w:rsid w:val="004A0E2C"/>
+    <w:rsid w:val="005220F4"/>
     <w:rsid w:val="00642E7F"/>
     <w:rsid w:val="006921DF"/>
     <w:rsid w:val="006E092B"/>
@@ -4065,7 +4423,7 @@
 </file>
 
 <file path=word/glossary/styles.xml><?xml version="1.0" encoding="utf-8"?>
-<w:styles xmlns:mc="http://schemas.openxmlformats.org/markup-compatibility/2006" xmlns:r="http://schemas.openxmlformats.org/officeDocument/2006/relationships" xmlns:w="http://schemas.openxmlformats.org/wordprocessingml/2006/main" xmlns:w14="http://schemas.microsoft.com/office/word/2010/wordml" xmlns:w15="http://schemas.microsoft.com/office/word/2012/wordml" xmlns:w16cid="http://schemas.microsoft.com/office/word/2016/wordml/cid" xmlns:w16se="http://schemas.microsoft.com/office/word/2015/wordml/symex" mc:Ignorable="w14 w15 w16se w16cid">
+<w:styles xmlns:mc="http://schemas.openxmlformats.org/markup-compatibility/2006" xmlns:r="http://schemas.openxmlformats.org/officeDocument/2006/relationships" xmlns:w="http://schemas.openxmlformats.org/wordprocessingml/2006/main" xmlns:w14="http://schemas.microsoft.com/office/word/2010/wordml" xmlns:w15="http://schemas.microsoft.com/office/word/2012/wordml" xmlns:w16cex="http://schemas.microsoft.com/office/word/2018/wordml/cex" xmlns:w16cid="http://schemas.microsoft.com/office/word/2016/wordml/cid" xmlns:w16="http://schemas.microsoft.com/office/word/2018/wordml" xmlns:w16se="http://schemas.microsoft.com/office/word/2015/wordml/symex" mc:Ignorable="w14 w15 w16se w16cid w16 w16cex">
   <w:docDefaults>
     <w:rPrDefault>
       <w:rPr>
@@ -4482,119 +4840,11 @@
     <w:semiHidden/>
     <w:unhideWhenUsed/>
   </w:style>
-  <w:style w:type="paragraph" w:customStyle="1" w:styleId="81FE0158F85340449602237A5A53BCF7">
-    <w:name w:val="81FE0158F85340449602237A5A53BCF7"/>
-  </w:style>
-  <w:style w:type="paragraph" w:customStyle="1" w:styleId="6CE462295CCCCD439F31E37D5F9286BD">
-    <w:name w:val="6CE462295CCCCD439F31E37D5F9286BD"/>
-  </w:style>
-  <w:style w:type="paragraph" w:customStyle="1" w:styleId="EF6861F27FF5E54D9E85B239907DA49C">
-    <w:name w:val="EF6861F27FF5E54D9E85B239907DA49C"/>
-  </w:style>
-  <w:style w:type="paragraph" w:customStyle="1" w:styleId="7F79968D23E70C4BB75EDFED67CF1554">
-    <w:name w:val="7F79968D23E70C4BB75EDFED67CF1554"/>
-  </w:style>
   <w:style w:type="paragraph" w:customStyle="1" w:styleId="EF17324481A01F41AE99377417BD87D6">
     <w:name w:val="EF17324481A01F41AE99377417BD87D6"/>
   </w:style>
-  <w:style w:type="paragraph" w:customStyle="1" w:styleId="AAC08003EF439B489BF13261E2A865F9">
-    <w:name w:val="AAC08003EF439B489BF13261E2A865F9"/>
-  </w:style>
-  <w:style w:type="paragraph" w:customStyle="1" w:styleId="7AD499574D48AC40A0F5AB7FEA2E836E">
-    <w:name w:val="7AD499574D48AC40A0F5AB7FEA2E836E"/>
-  </w:style>
   <w:style w:type="paragraph" w:customStyle="1" w:styleId="0AD93696D2BE8146ACCCC7B4CE3D5F0E">
     <w:name w:val="0AD93696D2BE8146ACCCC7B4CE3D5F0E"/>
-  </w:style>
-  <w:style w:type="paragraph" w:customStyle="1" w:styleId="36F9434C36E3A64BB2F09632E2A0BBE4">
-    <w:name w:val="36F9434C36E3A64BB2F09632E2A0BBE4"/>
-  </w:style>
-  <w:style w:type="paragraph" w:customStyle="1" w:styleId="BA47441BEEFC9846BE0188F4485FEFF9">
-    <w:name w:val="BA47441BEEFC9846BE0188F4485FEFF9"/>
-  </w:style>
-  <w:style w:type="paragraph" w:customStyle="1" w:styleId="7CB1684CACDE0E44954266A209DD68EE">
-    <w:name w:val="7CB1684CACDE0E44954266A209DD68EE"/>
-  </w:style>
-  <w:style w:type="paragraph" w:customStyle="1" w:styleId="D676ED303486B34796EDECF69E0FCF42">
-    <w:name w:val="D676ED303486B34796EDECF69E0FCF42"/>
-  </w:style>
-  <w:style w:type="paragraph" w:customStyle="1" w:styleId="13357F62F4FC2E429091610828624ACE">
-    <w:name w:val="13357F62F4FC2E429091610828624ACE"/>
-  </w:style>
-  <w:style w:type="paragraph" w:customStyle="1" w:styleId="4811D5D1D5327849B6819F26AFDA5F17">
-    <w:name w:val="4811D5D1D5327849B6819F26AFDA5F17"/>
-  </w:style>
-  <w:style w:type="paragraph" w:customStyle="1" w:styleId="510D393F4AB6F340BDEE47C357A7A6E2">
-    <w:name w:val="510D393F4AB6F340BDEE47C357A7A6E2"/>
-    <w:rsid w:val="006E092B"/>
-  </w:style>
-  <w:style w:type="paragraph" w:customStyle="1" w:styleId="184542F65049FE4CAB20A24B421A55BD">
-    <w:name w:val="184542F65049FE4CAB20A24B421A55BD"/>
-    <w:rsid w:val="006E092B"/>
-  </w:style>
-  <w:style w:type="paragraph" w:customStyle="1" w:styleId="45C136351F7CC042931069D0E0651971">
-    <w:name w:val="45C136351F7CC042931069D0E0651971"/>
-    <w:rsid w:val="006E092B"/>
-  </w:style>
-  <w:style w:type="paragraph" w:customStyle="1" w:styleId="3D8D021A6E44D442AABAB22F8CD6D673">
-    <w:name w:val="3D8D021A6E44D442AABAB22F8CD6D673"/>
-    <w:rsid w:val="006E092B"/>
-  </w:style>
-  <w:style w:type="paragraph" w:customStyle="1" w:styleId="23B798B2D97E554FAE5D2443C8A12D78">
-    <w:name w:val="23B798B2D97E554FAE5D2443C8A12D78"/>
-    <w:rsid w:val="006E092B"/>
-  </w:style>
-  <w:style w:type="paragraph" w:customStyle="1" w:styleId="FA9135EB3109A24491B47068712C31BD">
-    <w:name w:val="FA9135EB3109A24491B47068712C31BD"/>
-    <w:rsid w:val="006E092B"/>
-  </w:style>
-  <w:style w:type="paragraph" w:customStyle="1" w:styleId="242AA4D3B869B848B246356E0E176DB2">
-    <w:name w:val="242AA4D3B869B848B246356E0E176DB2"/>
-    <w:rsid w:val="006E092B"/>
-  </w:style>
-  <w:style w:type="paragraph" w:customStyle="1" w:styleId="920F8E1459F7B34A86E72A8814D38A7D">
-    <w:name w:val="920F8E1459F7B34A86E72A8814D38A7D"/>
-    <w:rsid w:val="006E092B"/>
-  </w:style>
-  <w:style w:type="paragraph" w:customStyle="1" w:styleId="2DE274478C34E1498020E2BB981C8A81">
-    <w:name w:val="2DE274478C34E1498020E2BB981C8A81"/>
-    <w:rsid w:val="006E092B"/>
-  </w:style>
-  <w:style w:type="paragraph" w:customStyle="1" w:styleId="79C98CB4CF73E24BACECC78A9AFA17B7">
-    <w:name w:val="79C98CB4CF73E24BACECC78A9AFA17B7"/>
-    <w:rsid w:val="006E092B"/>
-  </w:style>
-  <w:style w:type="paragraph" w:customStyle="1" w:styleId="0BA5EDA29B45DF498FE53F6C826F174D">
-    <w:name w:val="0BA5EDA29B45DF498FE53F6C826F174D"/>
-    <w:rsid w:val="006E092B"/>
-  </w:style>
-  <w:style w:type="paragraph" w:customStyle="1" w:styleId="89E8A8C679E52F4187A0AAAC76292F91">
-    <w:name w:val="89E8A8C679E52F4187A0AAAC76292F91"/>
-    <w:rsid w:val="006E092B"/>
-  </w:style>
-  <w:style w:type="paragraph" w:customStyle="1" w:styleId="35D43F7C56EF5942AE208001A2BCA610">
-    <w:name w:val="35D43F7C56EF5942AE208001A2BCA610"/>
-    <w:rsid w:val="006E092B"/>
-  </w:style>
-  <w:style w:type="paragraph" w:customStyle="1" w:styleId="DA234743EABC88409C317A7A1A119E73">
-    <w:name w:val="DA234743EABC88409C317A7A1A119E73"/>
-    <w:rsid w:val="006E092B"/>
-  </w:style>
-  <w:style w:type="paragraph" w:customStyle="1" w:styleId="EF217AA126471247B257386CF12089E7">
-    <w:name w:val="EF217AA126471247B257386CF12089E7"/>
-    <w:rsid w:val="006E092B"/>
-  </w:style>
-  <w:style w:type="paragraph" w:customStyle="1" w:styleId="F0B38DA7B251DE4A98EF2A44CFE01FF4">
-    <w:name w:val="F0B38DA7B251DE4A98EF2A44CFE01FF4"/>
-    <w:rsid w:val="006E092B"/>
-  </w:style>
-  <w:style w:type="paragraph" w:customStyle="1" w:styleId="18D9C474716B6048A8142354FA10A2A2">
-    <w:name w:val="18D9C474716B6048A8142354FA10A2A2"/>
-    <w:rsid w:val="006E092B"/>
-  </w:style>
-  <w:style w:type="paragraph" w:customStyle="1" w:styleId="3307D4A990DA8A4CB1259CE25108C953">
-    <w:name w:val="3307D4A990DA8A4CB1259CE25108C953"/>
-    <w:rsid w:val="006E092B"/>
   </w:style>
   <w:style w:type="paragraph" w:customStyle="1" w:styleId="D33F0A5E78B8B64CA4CF511B6E855FBF">
     <w:name w:val="D33F0A5E78B8B64CA4CF511B6E855FBF"/>
@@ -4604,7 +4854,7 @@
 </file>
 
 <file path=word/glossary/webSettings.xml><?xml version="1.0" encoding="utf-8"?>
-<w:webSettings xmlns:mc="http://schemas.openxmlformats.org/markup-compatibility/2006" xmlns:r="http://schemas.openxmlformats.org/officeDocument/2006/relationships" xmlns:w="http://schemas.openxmlformats.org/wordprocessingml/2006/main" xmlns:w14="http://schemas.microsoft.com/office/word/2010/wordml" xmlns:w15="http://schemas.microsoft.com/office/word/2012/wordml" xmlns:w16cid="http://schemas.microsoft.com/office/word/2016/wordml/cid" xmlns:w16se="http://schemas.microsoft.com/office/word/2015/wordml/symex" mc:Ignorable="w14 w15 w16se w16cid">
+<w:webSettings xmlns:mc="http://schemas.openxmlformats.org/markup-compatibility/2006" xmlns:r="http://schemas.openxmlformats.org/officeDocument/2006/relationships" xmlns:w="http://schemas.openxmlformats.org/wordprocessingml/2006/main" xmlns:w14="http://schemas.microsoft.com/office/word/2010/wordml" xmlns:w15="http://schemas.microsoft.com/office/word/2012/wordml" xmlns:w16cex="http://schemas.microsoft.com/office/word/2018/wordml/cex" xmlns:w16cid="http://schemas.microsoft.com/office/word/2016/wordml/cid" xmlns:w16="http://schemas.microsoft.com/office/word/2018/wordml" xmlns:w16se="http://schemas.microsoft.com/office/word/2015/wordml/symex" mc:Ignorable="w14 w15 w16se w16cid w16 w16cex">
   <w:allowPNG/>
 </w:webSettings>
 </file>

</xml_diff>